<commit_message>
Commit the all exercise in Python Exercise Lab0
</commit_message>
<xml_diff>
--- a/lab4/Lab4.docx
+++ b/lab4/Lab4.docx
@@ -41,7 +41,9 @@
         </w:tblBorders>
         <w:tblLayout w:type="autofit"/>
         <w:tblCellMar>
+          <w:top w:w="0" w:type="dxa"/>
           <w:left w:w="108" w:type="dxa"/>
+          <w:bottom w:w="0" w:type="dxa"/>
           <w:right w:w="108" w:type="dxa"/>
         </w:tblCellMar>
       </w:tblPr>
@@ -61,7 +63,9 @@
             <w:insideV w:val="single" w:color="auto" w:sz="4" w:space="0"/>
           </w:tblBorders>
           <w:tblCellMar>
+            <w:top w:w="0" w:type="dxa"/>
             <w:left w:w="108" w:type="dxa"/>
+            <w:bottom w:w="0" w:type="dxa"/>
             <w:right w:w="108" w:type="dxa"/>
           </w:tblCellMar>
         </w:tblPrEx>
@@ -161,7 +165,11 @@
     </w:p>
     <w:p>
       <w:pPr>
-        <w:bidi w:val="0"/>
+        <w:keepNext w:val="0"/>
+        <w:keepLines w:val="0"/>
+        <w:widowControl/>
+        <w:suppressLineNumbers w:val="0"/>
+        <w:jc w:val="left"/>
         <w:rPr>
           <w:rFonts w:hint="eastAsia"/>
           <w:b/>
@@ -182,19 +190,2745 @@
         </w:rPr>
         <w:t>Exercise 1:</w:t>
       </w:r>
-    </w:p>
-    <w:p>
-      <w:pPr>
-        <w:bidi w:val="0"/>
-        <w:rPr>
-          <w:rFonts w:hint="default"/>
+      <w:r>
+        <w:rPr>
+          <w:rFonts w:hint="eastAsia"/>
+          <w:b/>
+          <w:bCs/>
           <w:sz w:val="24"/>
           <w:szCs w:val="32"/>
           <w:lang w:val="en-US" w:eastAsia="zh-CN"/>
         </w:rPr>
+        <w:t xml:space="preserve"> Check git log command output in that directory</w:t>
+      </w:r>
+    </w:p>
+    <w:p>
+      <w:pPr>
+        <w:bidi w:val="0"/>
+        <w:rPr>
+          <w:rFonts w:hint="eastAsia"/>
+          <w:b/>
+          <w:bCs/>
+          <w:sz w:val="24"/>
+          <w:szCs w:val="32"/>
+          <w:lang w:val="en-US" w:eastAsia="zh-CN"/>
+        </w:rPr>
+      </w:pPr>
+    </w:p>
+    <w:p>
+      <w:pPr>
+        <w:bidi w:val="0"/>
+      </w:pPr>
+      <w:r>
+        <w:drawing>
+          <wp:inline distT="0" distB="0" distL="114300" distR="114300">
+            <wp:extent cx="5267960" cy="3098165"/>
+            <wp:effectExtent l="0" t="0" r="8890" b="6985"/>
+            <wp:docPr id="1" name="图片 1"/>
+            <wp:cNvGraphicFramePr>
+              <a:graphicFrameLocks xmlns:a="http://schemas.openxmlformats.org/drawingml/2006/main" noChangeAspect="1"/>
+            </wp:cNvGraphicFramePr>
+            <a:graphic xmlns:a="http://schemas.openxmlformats.org/drawingml/2006/main">
+              <a:graphicData uri="http://schemas.openxmlformats.org/drawingml/2006/picture">
+                <pic:pic xmlns:pic="http://schemas.openxmlformats.org/drawingml/2006/picture">
+                  <pic:nvPicPr>
+                    <pic:cNvPr id="1" name="图片 1"/>
+                    <pic:cNvPicPr>
+                      <a:picLocks noChangeAspect="1"/>
+                    </pic:cNvPicPr>
+                  </pic:nvPicPr>
+                  <pic:blipFill>
+                    <a:blip r:embed="rId4"/>
+                    <a:stretch>
+                      <a:fillRect/>
+                    </a:stretch>
+                  </pic:blipFill>
+                  <pic:spPr>
+                    <a:xfrm>
+                      <a:off x="0" y="0"/>
+                      <a:ext cx="5267960" cy="3098165"/>
+                    </a:xfrm>
+                    <a:prstGeom prst="rect">
+                      <a:avLst/>
+                    </a:prstGeom>
+                    <a:noFill/>
+                    <a:ln>
+                      <a:noFill/>
+                    </a:ln>
+                  </pic:spPr>
+                </pic:pic>
+              </a:graphicData>
+            </a:graphic>
+          </wp:inline>
+        </w:drawing>
+      </w:r>
+    </w:p>
+    <w:p>
+      <w:pPr>
+        <w:bidi w:val="0"/>
+      </w:pPr>
+    </w:p>
+    <w:p>
+      <w:pPr>
+        <w:keepNext w:val="0"/>
+        <w:keepLines w:val="0"/>
+        <w:widowControl/>
+        <w:suppressLineNumbers w:val="0"/>
+        <w:jc w:val="left"/>
+        <w:rPr>
+          <w:rFonts w:hint="eastAsia"/>
+          <w:b/>
+          <w:bCs/>
+          <w:sz w:val="24"/>
+          <w:szCs w:val="32"/>
+          <w:lang w:val="en-US" w:eastAsia="zh-CN"/>
+        </w:rPr>
+      </w:pPr>
+      <w:r>
+        <w:rPr>
+          <w:rFonts w:hint="eastAsia"/>
+          <w:b/>
+          <w:bCs/>
+          <w:sz w:val="24"/>
+          <w:szCs w:val="32"/>
+          <w:lang w:val="en-US" w:eastAsia="zh-CN"/>
+        </w:rPr>
+        <w:t xml:space="preserve">Exercise 2: </w:t>
+      </w:r>
+      <w:r>
+        <w:rPr>
+          <w:rFonts w:ascii="Calibri" w:hAnsi="Calibri" w:eastAsia="宋体" w:cs="Calibri"/>
+          <w:b/>
+          <w:bCs/>
+          <w:color w:val="000000"/>
+          <w:kern w:val="0"/>
+          <w:sz w:val="24"/>
+          <w:szCs w:val="24"/>
+          <w:lang w:val="en-US" w:eastAsia="zh-CN" w:bidi="ar"/>
+        </w:rPr>
+        <w:t>Create a ne</w:t>
+      </w:r>
+      <w:r>
+        <w:rPr>
+          <w:rFonts w:hint="eastAsia"/>
+          <w:b/>
+          <w:bCs/>
+          <w:sz w:val="24"/>
+          <w:szCs w:val="32"/>
+          <w:lang w:val="en-US" w:eastAsia="zh-CN"/>
+        </w:rPr>
+        <w:t>w branch named “Lab4”. And make sure to checkout</w:t>
+      </w:r>
+      <w:r>
+        <w:rPr>
+          <w:rFonts w:hint="default"/>
+          <w:b/>
+          <w:bCs/>
+          <w:sz w:val="24"/>
+          <w:szCs w:val="32"/>
+          <w:lang w:val="en-US" w:eastAsia="zh-CN"/>
+        </w:rPr>
+        <w:t xml:space="preserve"> the branch.</w:t>
+      </w:r>
+    </w:p>
+    <w:p>
+      <w:pPr>
+        <w:bidi w:val="0"/>
+        <w:rPr>
+          <w:rFonts w:hint="default" w:eastAsiaTheme="minorEastAsia"/>
+          <w:b/>
+          <w:bCs/>
+          <w:sz w:val="24"/>
+          <w:szCs w:val="32"/>
+          <w:lang w:val="en-US" w:eastAsia="zh-CN"/>
+        </w:rPr>
+      </w:pPr>
+    </w:p>
+    <w:p>
+      <w:pPr>
+        <w:bidi w:val="0"/>
+        <w:rPr>
+          <w:rFonts w:hint="default"/>
+          <w:sz w:val="24"/>
+          <w:szCs w:val="32"/>
+          <w:lang w:val="en-US" w:eastAsia="zh-CN"/>
+        </w:rPr>
+      </w:pPr>
+    </w:p>
+    <w:p>
+      <w:pPr>
+        <w:bidi w:val="0"/>
+      </w:pPr>
+      <w:r>
+        <w:drawing>
+          <wp:inline distT="0" distB="0" distL="114300" distR="114300">
+            <wp:extent cx="5267960" cy="3098165"/>
+            <wp:effectExtent l="0" t="0" r="8890" b="6985"/>
+            <wp:docPr id="2" name="图片 2"/>
+            <wp:cNvGraphicFramePr>
+              <a:graphicFrameLocks xmlns:a="http://schemas.openxmlformats.org/drawingml/2006/main" noChangeAspect="1"/>
+            </wp:cNvGraphicFramePr>
+            <a:graphic xmlns:a="http://schemas.openxmlformats.org/drawingml/2006/main">
+              <a:graphicData uri="http://schemas.openxmlformats.org/drawingml/2006/picture">
+                <pic:pic xmlns:pic="http://schemas.openxmlformats.org/drawingml/2006/picture">
+                  <pic:nvPicPr>
+                    <pic:cNvPr id="2" name="图片 2"/>
+                    <pic:cNvPicPr>
+                      <a:picLocks noChangeAspect="1"/>
+                    </pic:cNvPicPr>
+                  </pic:nvPicPr>
+                  <pic:blipFill>
+                    <a:blip r:embed="rId5"/>
+                    <a:stretch>
+                      <a:fillRect/>
+                    </a:stretch>
+                  </pic:blipFill>
+                  <pic:spPr>
+                    <a:xfrm>
+                      <a:off x="0" y="0"/>
+                      <a:ext cx="5267960" cy="3098165"/>
+                    </a:xfrm>
+                    <a:prstGeom prst="rect">
+                      <a:avLst/>
+                    </a:prstGeom>
+                    <a:noFill/>
+                    <a:ln>
+                      <a:noFill/>
+                    </a:ln>
+                  </pic:spPr>
+                </pic:pic>
+              </a:graphicData>
+            </a:graphic>
+          </wp:inline>
+        </w:drawing>
+      </w:r>
+    </w:p>
+    <w:p>
+      <w:pPr>
+        <w:bidi w:val="0"/>
+      </w:pPr>
+    </w:p>
+    <w:p>
+      <w:pPr>
+        <w:keepNext w:val="0"/>
+        <w:keepLines w:val="0"/>
+        <w:widowControl/>
+        <w:suppressLineNumbers w:val="0"/>
+        <w:jc w:val="left"/>
+        <w:rPr>
+          <w:rFonts w:hint="eastAsia" w:ascii="Calibri" w:hAnsi="Calibri" w:eastAsia="宋体" w:cs="Calibri"/>
+          <w:b/>
+          <w:bCs/>
+          <w:color w:val="000000"/>
+          <w:kern w:val="0"/>
+          <w:sz w:val="24"/>
+          <w:szCs w:val="24"/>
+          <w:lang w:val="en-US" w:eastAsia="zh-CN" w:bidi="ar"/>
+        </w:rPr>
+      </w:pPr>
+      <w:r>
+        <w:rPr>
+          <w:rFonts w:hint="eastAsia" w:ascii="Calibri" w:hAnsi="Calibri" w:eastAsia="宋体" w:cs="Calibri"/>
+          <w:b/>
+          <w:bCs/>
+          <w:color w:val="000000"/>
+          <w:kern w:val="0"/>
+          <w:sz w:val="24"/>
+          <w:szCs w:val="24"/>
+          <w:lang w:val="en-US" w:eastAsia="zh-CN" w:bidi="ar"/>
+        </w:rPr>
+        <w:t>Exercise 3: Using echo</w:t>
+      </w:r>
+      <w:r>
+        <w:rPr>
+          <w:rFonts w:hint="default" w:ascii="Calibri" w:hAnsi="Calibri" w:eastAsia="宋体" w:cs="Calibri"/>
+          <w:b/>
+          <w:bCs/>
+          <w:color w:val="000000"/>
+          <w:kern w:val="0"/>
+          <w:sz w:val="24"/>
+          <w:szCs w:val="24"/>
+          <w:lang w:val="en-US" w:eastAsia="zh-CN" w:bidi="ar"/>
+        </w:rPr>
+        <w:t xml:space="preserve"> command, create 4 files</w:t>
+      </w:r>
+    </w:p>
+    <w:p>
+      <w:pPr>
+        <w:bidi w:val="0"/>
+      </w:pPr>
+      <w:r>
+        <w:drawing>
+          <wp:inline distT="0" distB="0" distL="114300" distR="114300">
+            <wp:extent cx="5269865" cy="3118485"/>
+            <wp:effectExtent l="0" t="0" r="6985" b="5715"/>
+            <wp:docPr id="3" name="图片 3"/>
+            <wp:cNvGraphicFramePr>
+              <a:graphicFrameLocks xmlns:a="http://schemas.openxmlformats.org/drawingml/2006/main" noChangeAspect="1"/>
+            </wp:cNvGraphicFramePr>
+            <a:graphic xmlns:a="http://schemas.openxmlformats.org/drawingml/2006/main">
+              <a:graphicData uri="http://schemas.openxmlformats.org/drawingml/2006/picture">
+                <pic:pic xmlns:pic="http://schemas.openxmlformats.org/drawingml/2006/picture">
+                  <pic:nvPicPr>
+                    <pic:cNvPr id="3" name="图片 3"/>
+                    <pic:cNvPicPr>
+                      <a:picLocks noChangeAspect="1"/>
+                    </pic:cNvPicPr>
+                  </pic:nvPicPr>
+                  <pic:blipFill>
+                    <a:blip r:embed="rId6"/>
+                    <a:stretch>
+                      <a:fillRect/>
+                    </a:stretch>
+                  </pic:blipFill>
+                  <pic:spPr>
+                    <a:xfrm>
+                      <a:off x="0" y="0"/>
+                      <a:ext cx="5269865" cy="3118485"/>
+                    </a:xfrm>
+                    <a:prstGeom prst="rect">
+                      <a:avLst/>
+                    </a:prstGeom>
+                    <a:noFill/>
+                    <a:ln>
+                      <a:noFill/>
+                    </a:ln>
+                  </pic:spPr>
+                </pic:pic>
+              </a:graphicData>
+            </a:graphic>
+          </wp:inline>
+        </w:drawing>
+      </w:r>
+    </w:p>
+    <w:p>
+      <w:pPr>
+        <w:bidi w:val="0"/>
+      </w:pPr>
+    </w:p>
+    <w:p>
+      <w:pPr>
+        <w:bidi w:val="0"/>
+      </w:pPr>
+      <w:r>
+        <w:drawing>
+          <wp:inline distT="0" distB="0" distL="114300" distR="114300">
+            <wp:extent cx="5269865" cy="3129280"/>
+            <wp:effectExtent l="0" t="0" r="6985" b="13970"/>
+            <wp:docPr id="4" name="图片 4"/>
+            <wp:cNvGraphicFramePr>
+              <a:graphicFrameLocks xmlns:a="http://schemas.openxmlformats.org/drawingml/2006/main" noChangeAspect="1"/>
+            </wp:cNvGraphicFramePr>
+            <a:graphic xmlns:a="http://schemas.openxmlformats.org/drawingml/2006/main">
+              <a:graphicData uri="http://schemas.openxmlformats.org/drawingml/2006/picture">
+                <pic:pic xmlns:pic="http://schemas.openxmlformats.org/drawingml/2006/picture">
+                  <pic:nvPicPr>
+                    <pic:cNvPr id="4" name="图片 4"/>
+                    <pic:cNvPicPr>
+                      <a:picLocks noChangeAspect="1"/>
+                    </pic:cNvPicPr>
+                  </pic:nvPicPr>
+                  <pic:blipFill>
+                    <a:blip r:embed="rId7"/>
+                    <a:stretch>
+                      <a:fillRect/>
+                    </a:stretch>
+                  </pic:blipFill>
+                  <pic:spPr>
+                    <a:xfrm>
+                      <a:off x="0" y="0"/>
+                      <a:ext cx="5269865" cy="3129280"/>
+                    </a:xfrm>
+                    <a:prstGeom prst="rect">
+                      <a:avLst/>
+                    </a:prstGeom>
+                    <a:noFill/>
+                    <a:ln>
+                      <a:noFill/>
+                    </a:ln>
+                  </pic:spPr>
+                </pic:pic>
+              </a:graphicData>
+            </a:graphic>
+          </wp:inline>
+        </w:drawing>
+      </w:r>
+    </w:p>
+    <w:p>
+      <w:pPr>
+        <w:bidi w:val="0"/>
+      </w:pPr>
+    </w:p>
+    <w:p>
+      <w:pPr>
+        <w:keepNext w:val="0"/>
+        <w:keepLines w:val="0"/>
+        <w:widowControl/>
+        <w:suppressLineNumbers w:val="0"/>
+        <w:jc w:val="left"/>
+        <w:rPr>
+          <w:rFonts w:hint="default" w:ascii="Calibri" w:hAnsi="Calibri" w:eastAsia="宋体" w:cs="Calibri"/>
+          <w:b/>
+          <w:bCs/>
+          <w:color w:val="000000"/>
+          <w:kern w:val="0"/>
+          <w:sz w:val="22"/>
+          <w:szCs w:val="22"/>
+          <w:lang w:val="en-US" w:eastAsia="zh-CN" w:bidi="ar"/>
+        </w:rPr>
+      </w:pPr>
+      <w:r>
+        <w:rPr>
+          <w:rFonts w:hint="eastAsia" w:ascii="Calibri" w:hAnsi="Calibri" w:eastAsia="宋体" w:cs="Calibri"/>
+          <w:b/>
+          <w:bCs/>
+          <w:color w:val="000000"/>
+          <w:kern w:val="0"/>
+          <w:sz w:val="22"/>
+          <w:szCs w:val="22"/>
+          <w:lang w:val="en-US" w:eastAsia="zh-CN" w:bidi="ar"/>
+        </w:rPr>
+        <w:t xml:space="preserve">Exercise 5: </w:t>
+      </w:r>
+      <w:r>
+        <w:rPr>
+          <w:rFonts w:hint="default" w:ascii="Calibri" w:hAnsi="Calibri" w:eastAsia="宋体" w:cs="Calibri"/>
+          <w:b/>
+          <w:bCs/>
+          <w:color w:val="000000"/>
+          <w:kern w:val="0"/>
+          <w:sz w:val="22"/>
+          <w:szCs w:val="22"/>
+          <w:lang w:val="en-US" w:eastAsia="zh-CN" w:bidi="ar"/>
+        </w:rPr>
+        <w:t>Add and commit all files to the repository. Check the log after the commit.</w:t>
+      </w:r>
+    </w:p>
+    <w:p>
+      <w:pPr>
+        <w:keepNext w:val="0"/>
+        <w:keepLines w:val="0"/>
+        <w:widowControl/>
+        <w:suppressLineNumbers w:val="0"/>
+        <w:jc w:val="left"/>
+        <w:rPr>
+          <w:rFonts w:hint="default"/>
+          <w:b/>
+          <w:bCs/>
+          <w:sz w:val="22"/>
+          <w:szCs w:val="22"/>
+          <w:lang w:val="en-US" w:eastAsia="zh-CN"/>
+        </w:rPr>
+      </w:pPr>
+    </w:p>
+    <w:p>
+      <w:pPr>
+        <w:keepNext w:val="0"/>
+        <w:keepLines w:val="0"/>
+        <w:widowControl/>
+        <w:suppressLineNumbers w:val="0"/>
+        <w:jc w:val="left"/>
+        <w:rPr>
+          <w:rFonts w:hint="eastAsia"/>
+          <w:b w:val="0"/>
+          <w:bCs w:val="0"/>
+          <w:sz w:val="22"/>
+          <w:szCs w:val="22"/>
+          <w:lang w:val="en-US" w:eastAsia="zh-CN"/>
+        </w:rPr>
+      </w:pPr>
+      <w:r>
+        <w:rPr>
+          <w:rFonts w:hint="eastAsia"/>
+          <w:b w:val="0"/>
+          <w:bCs w:val="0"/>
+          <w:sz w:val="22"/>
+          <w:szCs w:val="22"/>
+          <w:lang w:val="en-US" w:eastAsia="zh-CN"/>
+        </w:rPr>
+        <w:t>The other folders is used to store the previous lab document, they are not the contents of this lab, so I won`t add and commit all files, only add and commit the HolleX.txt created in this lab.</w:t>
+      </w:r>
+    </w:p>
+    <w:p>
+      <w:pPr>
+        <w:keepNext w:val="0"/>
+        <w:keepLines w:val="0"/>
+        <w:widowControl/>
+        <w:suppressLineNumbers w:val="0"/>
+        <w:jc w:val="left"/>
+        <w:rPr>
+          <w:rFonts w:hint="eastAsia"/>
+          <w:b w:val="0"/>
+          <w:bCs w:val="0"/>
+          <w:sz w:val="22"/>
+          <w:szCs w:val="22"/>
+          <w:lang w:val="en-US" w:eastAsia="zh-CN"/>
+        </w:rPr>
+      </w:pPr>
+    </w:p>
+    <w:p>
+      <w:pPr>
+        <w:keepNext w:val="0"/>
+        <w:keepLines w:val="0"/>
+        <w:widowControl/>
+        <w:suppressLineNumbers w:val="0"/>
+        <w:jc w:val="left"/>
+      </w:pPr>
+      <w:r>
+        <w:drawing>
+          <wp:inline distT="0" distB="0" distL="114300" distR="114300">
+            <wp:extent cx="5269865" cy="3094355"/>
+            <wp:effectExtent l="0" t="0" r="6985" b="10795"/>
+            <wp:docPr id="6" name="图片 6"/>
+            <wp:cNvGraphicFramePr>
+              <a:graphicFrameLocks xmlns:a="http://schemas.openxmlformats.org/drawingml/2006/main" noChangeAspect="1"/>
+            </wp:cNvGraphicFramePr>
+            <a:graphic xmlns:a="http://schemas.openxmlformats.org/drawingml/2006/main">
+              <a:graphicData uri="http://schemas.openxmlformats.org/drawingml/2006/picture">
+                <pic:pic xmlns:pic="http://schemas.openxmlformats.org/drawingml/2006/picture">
+                  <pic:nvPicPr>
+                    <pic:cNvPr id="6" name="图片 6"/>
+                    <pic:cNvPicPr>
+                      <a:picLocks noChangeAspect="1"/>
+                    </pic:cNvPicPr>
+                  </pic:nvPicPr>
+                  <pic:blipFill>
+                    <a:blip r:embed="rId8"/>
+                    <a:stretch>
+                      <a:fillRect/>
+                    </a:stretch>
+                  </pic:blipFill>
+                  <pic:spPr>
+                    <a:xfrm>
+                      <a:off x="0" y="0"/>
+                      <a:ext cx="5269865" cy="3094355"/>
+                    </a:xfrm>
+                    <a:prstGeom prst="rect">
+                      <a:avLst/>
+                    </a:prstGeom>
+                    <a:noFill/>
+                    <a:ln>
+                      <a:noFill/>
+                    </a:ln>
+                  </pic:spPr>
+                </pic:pic>
+              </a:graphicData>
+            </a:graphic>
+          </wp:inline>
+        </w:drawing>
+      </w:r>
+    </w:p>
+    <w:p>
+      <w:pPr>
+        <w:keepNext w:val="0"/>
+        <w:keepLines w:val="0"/>
+        <w:widowControl/>
+        <w:suppressLineNumbers w:val="0"/>
+        <w:jc w:val="left"/>
+        <w:rPr>
+          <w:rFonts w:hint="eastAsia"/>
+          <w:lang w:val="en-US" w:eastAsia="zh-CN"/>
+        </w:rPr>
+      </w:pPr>
+      <w:r>
+        <w:drawing>
+          <wp:inline distT="0" distB="0" distL="114300" distR="114300">
+            <wp:extent cx="5270500" cy="3108960"/>
+            <wp:effectExtent l="0" t="0" r="6350" b="15240"/>
+            <wp:docPr id="7" name="图片 7"/>
+            <wp:cNvGraphicFramePr>
+              <a:graphicFrameLocks xmlns:a="http://schemas.openxmlformats.org/drawingml/2006/main" noChangeAspect="1"/>
+            </wp:cNvGraphicFramePr>
+            <a:graphic xmlns:a="http://schemas.openxmlformats.org/drawingml/2006/main">
+              <a:graphicData uri="http://schemas.openxmlformats.org/drawingml/2006/picture">
+                <pic:pic xmlns:pic="http://schemas.openxmlformats.org/drawingml/2006/picture">
+                  <pic:nvPicPr>
+                    <pic:cNvPr id="7" name="图片 7"/>
+                    <pic:cNvPicPr>
+                      <a:picLocks noChangeAspect="1"/>
+                    </pic:cNvPicPr>
+                  </pic:nvPicPr>
+                  <pic:blipFill>
+                    <a:blip r:embed="rId9"/>
+                    <a:stretch>
+                      <a:fillRect/>
+                    </a:stretch>
+                  </pic:blipFill>
+                  <pic:spPr>
+                    <a:xfrm>
+                      <a:off x="0" y="0"/>
+                      <a:ext cx="5270500" cy="3108960"/>
+                    </a:xfrm>
+                    <a:prstGeom prst="rect">
+                      <a:avLst/>
+                    </a:prstGeom>
+                    <a:noFill/>
+                    <a:ln>
+                      <a:noFill/>
+                    </a:ln>
+                  </pic:spPr>
+                </pic:pic>
+              </a:graphicData>
+            </a:graphic>
+          </wp:inline>
+        </w:drawing>
+      </w:r>
+    </w:p>
+    <w:p>
+      <w:pPr>
+        <w:keepNext w:val="0"/>
+        <w:keepLines w:val="0"/>
+        <w:widowControl/>
+        <w:suppressLineNumbers w:val="0"/>
+        <w:jc w:val="left"/>
+      </w:pPr>
+    </w:p>
+    <w:p>
+      <w:pPr>
+        <w:keepNext w:val="0"/>
+        <w:keepLines w:val="0"/>
+        <w:widowControl/>
+        <w:suppressLineNumbers w:val="0"/>
+        <w:jc w:val="left"/>
+      </w:pPr>
+      <w:r>
+        <w:drawing>
+          <wp:inline distT="0" distB="0" distL="114300" distR="114300">
+            <wp:extent cx="5273040" cy="4123690"/>
+            <wp:effectExtent l="0" t="0" r="0" b="0"/>
+            <wp:docPr id="5" name="图片 5"/>
+            <wp:cNvGraphicFramePr>
+              <a:graphicFrameLocks xmlns:a="http://schemas.openxmlformats.org/drawingml/2006/main" noChangeAspect="1"/>
+            </wp:cNvGraphicFramePr>
+            <a:graphic xmlns:a="http://schemas.openxmlformats.org/drawingml/2006/main">
+              <a:graphicData uri="http://schemas.openxmlformats.org/drawingml/2006/picture">
+                <pic:pic xmlns:pic="http://schemas.openxmlformats.org/drawingml/2006/picture">
+                  <pic:nvPicPr>
+                    <pic:cNvPr id="5" name="图片 5"/>
+                    <pic:cNvPicPr>
+                      <a:picLocks noChangeAspect="1"/>
+                    </pic:cNvPicPr>
+                  </pic:nvPicPr>
+                  <pic:blipFill>
+                    <a:blip r:embed="rId10"/>
+                    <a:srcRect t="47391"/>
+                    <a:stretch>
+                      <a:fillRect/>
+                    </a:stretch>
+                  </pic:blipFill>
+                  <pic:spPr>
+                    <a:xfrm>
+                      <a:off x="0" y="0"/>
+                      <a:ext cx="5273040" cy="4123690"/>
+                    </a:xfrm>
+                    <a:prstGeom prst="rect">
+                      <a:avLst/>
+                    </a:prstGeom>
+                    <a:noFill/>
+                    <a:ln>
+                      <a:noFill/>
+                    </a:ln>
+                  </pic:spPr>
+                </pic:pic>
+              </a:graphicData>
+            </a:graphic>
+          </wp:inline>
+        </w:drawing>
+      </w:r>
+    </w:p>
+    <w:p>
+      <w:pPr>
+        <w:keepNext w:val="0"/>
+        <w:keepLines w:val="0"/>
+        <w:widowControl/>
+        <w:suppressLineNumbers w:val="0"/>
+        <w:jc w:val="left"/>
+      </w:pPr>
+    </w:p>
+    <w:p>
+      <w:pPr>
+        <w:keepNext w:val="0"/>
+        <w:keepLines w:val="0"/>
+        <w:widowControl/>
+        <w:suppressLineNumbers w:val="0"/>
+        <w:jc w:val="left"/>
+        <w:rPr>
+          <w:rFonts w:hint="eastAsia" w:ascii="Calibri" w:hAnsi="Calibri" w:eastAsia="宋体" w:cs="Calibri"/>
+          <w:b/>
+          <w:bCs/>
+          <w:color w:val="000000"/>
+          <w:kern w:val="0"/>
+          <w:sz w:val="22"/>
+          <w:szCs w:val="22"/>
+          <w:lang w:val="en-US" w:eastAsia="zh-CN" w:bidi="ar"/>
+        </w:rPr>
+      </w:pPr>
+      <w:r>
+        <w:rPr>
+          <w:rFonts w:hint="eastAsia" w:ascii="Calibri" w:hAnsi="Calibri" w:eastAsia="宋体" w:cs="Calibri"/>
+          <w:b/>
+          <w:bCs/>
+          <w:color w:val="000000"/>
+          <w:kern w:val="0"/>
+          <w:sz w:val="22"/>
+          <w:szCs w:val="22"/>
+          <w:lang w:val="en-US" w:eastAsia="zh-CN" w:bidi="ar"/>
+        </w:rPr>
+        <w:t>Exercise 6: Create the following text file “LionAndMouse.txt” using the Nano editor.</w:t>
+      </w:r>
+    </w:p>
+    <w:p>
+      <w:pPr>
+        <w:keepNext w:val="0"/>
+        <w:keepLines w:val="0"/>
+        <w:widowControl/>
+        <w:suppressLineNumbers w:val="0"/>
+        <w:jc w:val="left"/>
+        <w:rPr>
+          <w:rFonts w:hint="default" w:eastAsiaTheme="minorEastAsia"/>
+          <w:lang w:val="en-US" w:eastAsia="zh-CN"/>
+        </w:rPr>
+      </w:pPr>
+    </w:p>
+    <w:p>
+      <w:pPr>
+        <w:bidi w:val="0"/>
+      </w:pPr>
+      <w:r>
+        <w:drawing>
+          <wp:inline distT="0" distB="0" distL="114300" distR="114300">
+            <wp:extent cx="5272405" cy="3105150"/>
+            <wp:effectExtent l="0" t="0" r="4445" b="0"/>
+            <wp:docPr id="9" name="图片 9"/>
+            <wp:cNvGraphicFramePr>
+              <a:graphicFrameLocks xmlns:a="http://schemas.openxmlformats.org/drawingml/2006/main" noChangeAspect="1"/>
+            </wp:cNvGraphicFramePr>
+            <a:graphic xmlns:a="http://schemas.openxmlformats.org/drawingml/2006/main">
+              <a:graphicData uri="http://schemas.openxmlformats.org/drawingml/2006/picture">
+                <pic:pic xmlns:pic="http://schemas.openxmlformats.org/drawingml/2006/picture">
+                  <pic:nvPicPr>
+                    <pic:cNvPr id="9" name="图片 9"/>
+                    <pic:cNvPicPr>
+                      <a:picLocks noChangeAspect="1"/>
+                    </pic:cNvPicPr>
+                  </pic:nvPicPr>
+                  <pic:blipFill>
+                    <a:blip r:embed="rId11"/>
+                    <a:stretch>
+                      <a:fillRect/>
+                    </a:stretch>
+                  </pic:blipFill>
+                  <pic:spPr>
+                    <a:xfrm>
+                      <a:off x="0" y="0"/>
+                      <a:ext cx="5272405" cy="3105150"/>
+                    </a:xfrm>
+                    <a:prstGeom prst="rect">
+                      <a:avLst/>
+                    </a:prstGeom>
+                    <a:noFill/>
+                    <a:ln>
+                      <a:noFill/>
+                    </a:ln>
+                  </pic:spPr>
+                </pic:pic>
+              </a:graphicData>
+            </a:graphic>
+          </wp:inline>
+        </w:drawing>
+      </w:r>
+      <w:r>
+        <w:drawing>
+          <wp:inline distT="0" distB="0" distL="114300" distR="114300">
+            <wp:extent cx="5270500" cy="3108960"/>
+            <wp:effectExtent l="0" t="0" r="6350" b="15240"/>
+            <wp:docPr id="8" name="图片 8"/>
+            <wp:cNvGraphicFramePr>
+              <a:graphicFrameLocks xmlns:a="http://schemas.openxmlformats.org/drawingml/2006/main" noChangeAspect="1"/>
+            </wp:cNvGraphicFramePr>
+            <a:graphic xmlns:a="http://schemas.openxmlformats.org/drawingml/2006/main">
+              <a:graphicData uri="http://schemas.openxmlformats.org/drawingml/2006/picture">
+                <pic:pic xmlns:pic="http://schemas.openxmlformats.org/drawingml/2006/picture">
+                  <pic:nvPicPr>
+                    <pic:cNvPr id="8" name="图片 8"/>
+                    <pic:cNvPicPr>
+                      <a:picLocks noChangeAspect="1"/>
+                    </pic:cNvPicPr>
+                  </pic:nvPicPr>
+                  <pic:blipFill>
+                    <a:blip r:embed="rId12"/>
+                    <a:stretch>
+                      <a:fillRect/>
+                    </a:stretch>
+                  </pic:blipFill>
+                  <pic:spPr>
+                    <a:xfrm>
+                      <a:off x="0" y="0"/>
+                      <a:ext cx="5270500" cy="3108960"/>
+                    </a:xfrm>
+                    <a:prstGeom prst="rect">
+                      <a:avLst/>
+                    </a:prstGeom>
+                    <a:noFill/>
+                    <a:ln>
+                      <a:noFill/>
+                    </a:ln>
+                  </pic:spPr>
+                </pic:pic>
+              </a:graphicData>
+            </a:graphic>
+          </wp:inline>
+        </w:drawing>
+      </w:r>
+    </w:p>
+    <w:p>
+      <w:pPr>
+        <w:bidi w:val="0"/>
+      </w:pPr>
+    </w:p>
+    <w:p>
+      <w:pPr>
+        <w:bidi w:val="0"/>
+      </w:pPr>
+      <w:r>
+        <w:rPr>
+          <w:rFonts w:hint="eastAsia"/>
+          <w:lang w:val="en-US" w:eastAsia="zh-CN"/>
+        </w:rPr>
+        <w:t xml:space="preserve">          </w:t>
+      </w:r>
+      <w:r>
+        <w:drawing>
+          <wp:inline distT="0" distB="0" distL="114300" distR="114300">
+            <wp:extent cx="3369945" cy="1752600"/>
+            <wp:effectExtent l="0" t="0" r="1905" b="0"/>
+            <wp:docPr id="10" name="图片 10"/>
+            <wp:cNvGraphicFramePr>
+              <a:graphicFrameLocks xmlns:a="http://schemas.openxmlformats.org/drawingml/2006/main" noChangeAspect="1"/>
+            </wp:cNvGraphicFramePr>
+            <a:graphic xmlns:a="http://schemas.openxmlformats.org/drawingml/2006/main">
+              <a:graphicData uri="http://schemas.openxmlformats.org/drawingml/2006/picture">
+                <pic:pic xmlns:pic="http://schemas.openxmlformats.org/drawingml/2006/picture">
+                  <pic:nvPicPr>
+                    <pic:cNvPr id="10" name="图片 10"/>
+                    <pic:cNvPicPr>
+                      <a:picLocks noChangeAspect="1"/>
+                    </pic:cNvPicPr>
+                  </pic:nvPicPr>
+                  <pic:blipFill>
+                    <a:blip r:embed="rId13"/>
+                    <a:stretch>
+                      <a:fillRect/>
+                    </a:stretch>
+                  </pic:blipFill>
+                  <pic:spPr>
+                    <a:xfrm>
+                      <a:off x="0" y="0"/>
+                      <a:ext cx="3369945" cy="1752600"/>
+                    </a:xfrm>
+                    <a:prstGeom prst="rect">
+                      <a:avLst/>
+                    </a:prstGeom>
+                    <a:noFill/>
+                    <a:ln>
+                      <a:noFill/>
+                    </a:ln>
+                  </pic:spPr>
+                </pic:pic>
+              </a:graphicData>
+            </a:graphic>
+          </wp:inline>
+        </w:drawing>
+      </w:r>
+    </w:p>
+    <w:p>
+      <w:pPr>
+        <w:bidi w:val="0"/>
+      </w:pPr>
+    </w:p>
+    <w:p>
+      <w:pPr>
+        <w:keepNext w:val="0"/>
+        <w:keepLines w:val="0"/>
+        <w:widowControl/>
+        <w:suppressLineNumbers w:val="0"/>
+        <w:jc w:val="left"/>
+        <w:rPr>
+          <w:rFonts w:hint="eastAsia" w:ascii="Calibri" w:hAnsi="Calibri" w:eastAsia="宋体" w:cs="Calibri"/>
+          <w:b/>
+          <w:bCs/>
+          <w:color w:val="000000"/>
+          <w:kern w:val="0"/>
+          <w:sz w:val="24"/>
+          <w:szCs w:val="24"/>
+          <w:lang w:val="en-US" w:eastAsia="zh-CN" w:bidi="ar"/>
+        </w:rPr>
+      </w:pPr>
+      <w:r>
+        <w:rPr>
+          <w:rFonts w:hint="eastAsia" w:ascii="Calibri" w:hAnsi="Calibri" w:eastAsia="宋体" w:cs="Calibri"/>
+          <w:b/>
+          <w:bCs/>
+          <w:color w:val="000000"/>
+          <w:kern w:val="0"/>
+          <w:sz w:val="24"/>
+          <w:szCs w:val="24"/>
+          <w:lang w:val="en-US" w:eastAsia="zh-CN" w:bidi="ar"/>
+        </w:rPr>
+        <w:t>Exercise 7: Add and commit this file to the Repository</w:t>
+      </w:r>
+    </w:p>
+    <w:p>
+      <w:pPr>
+        <w:bidi w:val="0"/>
+      </w:pPr>
+      <w:r>
+        <w:drawing>
+          <wp:inline distT="0" distB="0" distL="114300" distR="114300">
+            <wp:extent cx="5270500" cy="3108960"/>
+            <wp:effectExtent l="0" t="0" r="6350" b="15240"/>
+            <wp:docPr id="11" name="图片 11"/>
+            <wp:cNvGraphicFramePr>
+              <a:graphicFrameLocks xmlns:a="http://schemas.openxmlformats.org/drawingml/2006/main" noChangeAspect="1"/>
+            </wp:cNvGraphicFramePr>
+            <a:graphic xmlns:a="http://schemas.openxmlformats.org/drawingml/2006/main">
+              <a:graphicData uri="http://schemas.openxmlformats.org/drawingml/2006/picture">
+                <pic:pic xmlns:pic="http://schemas.openxmlformats.org/drawingml/2006/picture">
+                  <pic:nvPicPr>
+                    <pic:cNvPr id="11" name="图片 11"/>
+                    <pic:cNvPicPr>
+                      <a:picLocks noChangeAspect="1"/>
+                    </pic:cNvPicPr>
+                  </pic:nvPicPr>
+                  <pic:blipFill>
+                    <a:blip r:embed="rId14"/>
+                    <a:stretch>
+                      <a:fillRect/>
+                    </a:stretch>
+                  </pic:blipFill>
+                  <pic:spPr>
+                    <a:xfrm>
+                      <a:off x="0" y="0"/>
+                      <a:ext cx="5270500" cy="3108960"/>
+                    </a:xfrm>
+                    <a:prstGeom prst="rect">
+                      <a:avLst/>
+                    </a:prstGeom>
+                    <a:noFill/>
+                    <a:ln>
+                      <a:noFill/>
+                    </a:ln>
+                  </pic:spPr>
+                </pic:pic>
+              </a:graphicData>
+            </a:graphic>
+          </wp:inline>
+        </w:drawing>
+      </w:r>
+    </w:p>
+    <w:p>
+      <w:pPr>
+        <w:keepNext w:val="0"/>
+        <w:keepLines w:val="0"/>
+        <w:widowControl/>
+        <w:suppressLineNumbers w:val="0"/>
+        <w:jc w:val="left"/>
+        <w:rPr>
+          <w:rFonts w:hint="eastAsia" w:ascii="Calibri" w:hAnsi="Calibri" w:eastAsia="宋体" w:cs="Calibri"/>
+          <w:b/>
+          <w:bCs/>
+          <w:color w:val="000000"/>
+          <w:kern w:val="0"/>
+          <w:sz w:val="24"/>
+          <w:szCs w:val="24"/>
+          <w:lang w:val="en-US" w:eastAsia="zh-CN" w:bidi="ar"/>
+        </w:rPr>
+      </w:pPr>
+      <w:r>
+        <w:rPr>
+          <w:rFonts w:hint="eastAsia" w:ascii="Calibri" w:hAnsi="Calibri" w:eastAsia="宋体" w:cs="Calibri"/>
+          <w:b/>
+          <w:bCs/>
+          <w:color w:val="000000"/>
+          <w:kern w:val="0"/>
+          <w:sz w:val="24"/>
+          <w:szCs w:val="24"/>
+          <w:lang w:val="en-US" w:eastAsia="zh-CN" w:bidi="ar"/>
+        </w:rPr>
+        <w:t>Exercise 8: Check git log command output.</w:t>
+      </w:r>
+    </w:p>
+    <w:p>
+      <w:pPr>
+        <w:bidi w:val="0"/>
+      </w:pPr>
+      <w:r>
+        <w:drawing>
+          <wp:inline distT="0" distB="0" distL="114300" distR="114300">
+            <wp:extent cx="5272405" cy="3105150"/>
+            <wp:effectExtent l="0" t="0" r="4445" b="0"/>
+            <wp:docPr id="12" name="图片 12"/>
+            <wp:cNvGraphicFramePr>
+              <a:graphicFrameLocks xmlns:a="http://schemas.openxmlformats.org/drawingml/2006/main" noChangeAspect="1"/>
+            </wp:cNvGraphicFramePr>
+            <a:graphic xmlns:a="http://schemas.openxmlformats.org/drawingml/2006/main">
+              <a:graphicData uri="http://schemas.openxmlformats.org/drawingml/2006/picture">
+                <pic:pic xmlns:pic="http://schemas.openxmlformats.org/drawingml/2006/picture">
+                  <pic:nvPicPr>
+                    <pic:cNvPr id="12" name="图片 12"/>
+                    <pic:cNvPicPr>
+                      <a:picLocks noChangeAspect="1"/>
+                    </pic:cNvPicPr>
+                  </pic:nvPicPr>
+                  <pic:blipFill>
+                    <a:blip r:embed="rId15"/>
+                    <a:stretch>
+                      <a:fillRect/>
+                    </a:stretch>
+                  </pic:blipFill>
+                  <pic:spPr>
+                    <a:xfrm>
+                      <a:off x="0" y="0"/>
+                      <a:ext cx="5272405" cy="3105150"/>
+                    </a:xfrm>
+                    <a:prstGeom prst="rect">
+                      <a:avLst/>
+                    </a:prstGeom>
+                    <a:noFill/>
+                    <a:ln>
+                      <a:noFill/>
+                    </a:ln>
+                  </pic:spPr>
+                </pic:pic>
+              </a:graphicData>
+            </a:graphic>
+          </wp:inline>
+        </w:drawing>
+      </w:r>
+    </w:p>
+    <w:p>
+      <w:pPr>
+        <w:bidi w:val="0"/>
+      </w:pPr>
+    </w:p>
+    <w:p>
+      <w:pPr>
+        <w:keepNext w:val="0"/>
+        <w:keepLines w:val="0"/>
+        <w:widowControl/>
+        <w:suppressLineNumbers w:val="0"/>
+        <w:jc w:val="left"/>
+        <w:rPr>
+          <w:rFonts w:hint="eastAsia" w:ascii="Calibri" w:hAnsi="Calibri" w:eastAsia="宋体" w:cs="Calibri"/>
+          <w:b/>
+          <w:bCs/>
+          <w:color w:val="000000"/>
+          <w:kern w:val="0"/>
+          <w:sz w:val="24"/>
+          <w:szCs w:val="24"/>
+          <w:lang w:val="en-US" w:eastAsia="zh-CN" w:bidi="ar"/>
+        </w:rPr>
+      </w:pPr>
+      <w:r>
+        <w:rPr>
+          <w:rFonts w:hint="eastAsia" w:ascii="Calibri" w:hAnsi="Calibri" w:eastAsia="宋体" w:cs="Calibri"/>
+          <w:b/>
+          <w:bCs/>
+          <w:color w:val="000000"/>
+          <w:kern w:val="0"/>
+          <w:sz w:val="24"/>
+          <w:szCs w:val="24"/>
+          <w:lang w:val="en-US" w:eastAsia="zh-CN" w:bidi="ar"/>
+        </w:rPr>
+        <w:t xml:space="preserve">Exercise 9: Add the following text to the file </w:t>
+      </w:r>
+      <w:r>
+        <w:rPr>
+          <w:rFonts w:hint="default" w:ascii="Calibri" w:hAnsi="Calibri" w:eastAsia="宋体" w:cs="Calibri"/>
+          <w:b/>
+          <w:bCs/>
+          <w:color w:val="000000"/>
+          <w:kern w:val="0"/>
+          <w:sz w:val="24"/>
+          <w:szCs w:val="24"/>
+          <w:lang w:val="en-US" w:eastAsia="zh-CN" w:bidi="ar"/>
+        </w:rPr>
+        <w:t>“</w:t>
+      </w:r>
+      <w:r>
+        <w:rPr>
+          <w:rFonts w:hint="eastAsia" w:ascii="Calibri" w:hAnsi="Calibri" w:eastAsia="宋体" w:cs="Calibri"/>
+          <w:b/>
+          <w:bCs/>
+          <w:color w:val="000000"/>
+          <w:kern w:val="0"/>
+          <w:sz w:val="24"/>
+          <w:szCs w:val="24"/>
+          <w:lang w:val="en-US" w:eastAsia="zh-CN" w:bidi="ar"/>
+        </w:rPr>
+        <w:t>LionAndMouse.txt</w:t>
+      </w:r>
+      <w:r>
+        <w:rPr>
+          <w:rFonts w:hint="default" w:ascii="Calibri" w:hAnsi="Calibri" w:eastAsia="宋体" w:cs="Calibri"/>
+          <w:b/>
+          <w:bCs/>
+          <w:color w:val="000000"/>
+          <w:kern w:val="0"/>
+          <w:sz w:val="24"/>
+          <w:szCs w:val="24"/>
+          <w:lang w:val="en-US" w:eastAsia="zh-CN" w:bidi="ar"/>
+        </w:rPr>
+        <w:t>”</w:t>
+      </w:r>
+      <w:r>
+        <w:rPr>
+          <w:rFonts w:hint="eastAsia" w:ascii="Calibri" w:hAnsi="Calibri" w:eastAsia="宋体" w:cs="Calibri"/>
+          <w:b/>
+          <w:bCs/>
+          <w:color w:val="000000"/>
+          <w:kern w:val="0"/>
+          <w:sz w:val="24"/>
+          <w:szCs w:val="24"/>
+          <w:lang w:val="en-US" w:eastAsia="zh-CN" w:bidi="ar"/>
+        </w:rPr>
+        <w:t xml:space="preserve">. Then add and commit the file to the </w:t>
+      </w:r>
+      <w:r>
+        <w:rPr>
+          <w:rFonts w:hint="default" w:ascii="Calibri" w:hAnsi="Calibri" w:eastAsia="宋体" w:cs="Calibri"/>
+          <w:b/>
+          <w:bCs/>
+          <w:color w:val="000000"/>
+          <w:kern w:val="0"/>
+          <w:sz w:val="24"/>
+          <w:szCs w:val="24"/>
+          <w:lang w:val="en-US" w:eastAsia="zh-CN" w:bidi="ar"/>
+        </w:rPr>
+        <w:t>Repository</w:t>
+      </w:r>
+    </w:p>
+    <w:p>
+      <w:pPr>
+        <w:bidi w:val="0"/>
+      </w:pPr>
+      <w:r>
+        <w:drawing>
+          <wp:inline distT="0" distB="0" distL="114300" distR="114300">
+            <wp:extent cx="5269230" cy="3079750"/>
+            <wp:effectExtent l="0" t="0" r="7620" b="6350"/>
+            <wp:docPr id="14" name="图片 14"/>
+            <wp:cNvGraphicFramePr>
+              <a:graphicFrameLocks xmlns:a="http://schemas.openxmlformats.org/drawingml/2006/main" noChangeAspect="1"/>
+            </wp:cNvGraphicFramePr>
+            <a:graphic xmlns:a="http://schemas.openxmlformats.org/drawingml/2006/main">
+              <a:graphicData uri="http://schemas.openxmlformats.org/drawingml/2006/picture">
+                <pic:pic xmlns:pic="http://schemas.openxmlformats.org/drawingml/2006/picture">
+                  <pic:nvPicPr>
+                    <pic:cNvPr id="14" name="图片 14"/>
+                    <pic:cNvPicPr>
+                      <a:picLocks noChangeAspect="1"/>
+                    </pic:cNvPicPr>
+                  </pic:nvPicPr>
+                  <pic:blipFill>
+                    <a:blip r:embed="rId16"/>
+                    <a:stretch>
+                      <a:fillRect/>
+                    </a:stretch>
+                  </pic:blipFill>
+                  <pic:spPr>
+                    <a:xfrm>
+                      <a:off x="0" y="0"/>
+                      <a:ext cx="5269230" cy="3079750"/>
+                    </a:xfrm>
+                    <a:prstGeom prst="rect">
+                      <a:avLst/>
+                    </a:prstGeom>
+                    <a:noFill/>
+                    <a:ln>
+                      <a:noFill/>
+                    </a:ln>
+                  </pic:spPr>
+                </pic:pic>
+              </a:graphicData>
+            </a:graphic>
+          </wp:inline>
+        </w:drawing>
+      </w:r>
+    </w:p>
+    <w:p>
+      <w:pPr>
+        <w:bidi w:val="0"/>
+      </w:pPr>
+      <w:r>
+        <w:drawing>
+          <wp:inline distT="0" distB="0" distL="114300" distR="114300">
+            <wp:extent cx="5270500" cy="3108960"/>
+            <wp:effectExtent l="0" t="0" r="6350" b="15240"/>
+            <wp:docPr id="15" name="图片 15"/>
+            <wp:cNvGraphicFramePr>
+              <a:graphicFrameLocks xmlns:a="http://schemas.openxmlformats.org/drawingml/2006/main" noChangeAspect="1"/>
+            </wp:cNvGraphicFramePr>
+            <a:graphic xmlns:a="http://schemas.openxmlformats.org/drawingml/2006/main">
+              <a:graphicData uri="http://schemas.openxmlformats.org/drawingml/2006/picture">
+                <pic:pic xmlns:pic="http://schemas.openxmlformats.org/drawingml/2006/picture">
+                  <pic:nvPicPr>
+                    <pic:cNvPr id="15" name="图片 15"/>
+                    <pic:cNvPicPr>
+                      <a:picLocks noChangeAspect="1"/>
+                    </pic:cNvPicPr>
+                  </pic:nvPicPr>
+                  <pic:blipFill>
+                    <a:blip r:embed="rId17"/>
+                    <a:stretch>
+                      <a:fillRect/>
+                    </a:stretch>
+                  </pic:blipFill>
+                  <pic:spPr>
+                    <a:xfrm>
+                      <a:off x="0" y="0"/>
+                      <a:ext cx="5270500" cy="3108960"/>
+                    </a:xfrm>
+                    <a:prstGeom prst="rect">
+                      <a:avLst/>
+                    </a:prstGeom>
+                    <a:noFill/>
+                    <a:ln>
+                      <a:noFill/>
+                    </a:ln>
+                  </pic:spPr>
+                </pic:pic>
+              </a:graphicData>
+            </a:graphic>
+          </wp:inline>
+        </w:drawing>
+      </w:r>
+    </w:p>
+    <w:p>
+      <w:pPr>
+        <w:bidi w:val="0"/>
+      </w:pPr>
+    </w:p>
+    <w:p>
+      <w:pPr>
+        <w:keepNext w:val="0"/>
+        <w:keepLines w:val="0"/>
+        <w:widowControl/>
+        <w:suppressLineNumbers w:val="0"/>
+        <w:jc w:val="left"/>
+        <w:rPr>
+          <w:rFonts w:hint="eastAsia" w:ascii="Calibri" w:hAnsi="Calibri" w:eastAsia="宋体" w:cs="Calibri"/>
+          <w:b/>
+          <w:bCs/>
+          <w:color w:val="000000"/>
+          <w:kern w:val="0"/>
+          <w:sz w:val="24"/>
+          <w:szCs w:val="24"/>
+          <w:lang w:val="en-US" w:eastAsia="zh-CN" w:bidi="ar"/>
+        </w:rPr>
+      </w:pPr>
+      <w:r>
+        <w:rPr>
+          <w:rFonts w:hint="eastAsia" w:ascii="Calibri" w:hAnsi="Calibri" w:eastAsia="宋体" w:cs="Calibri"/>
+          <w:b/>
+          <w:bCs/>
+          <w:color w:val="000000"/>
+          <w:kern w:val="0"/>
+          <w:sz w:val="24"/>
+          <w:szCs w:val="24"/>
+          <w:lang w:val="en-US" w:eastAsia="zh-CN" w:bidi="ar"/>
+        </w:rPr>
+        <w:t>Exercise 10: Check git log</w:t>
+      </w:r>
+      <w:r>
+        <w:rPr>
+          <w:rFonts w:hint="default" w:ascii="Calibri" w:hAnsi="Calibri" w:eastAsia="宋体" w:cs="Calibri"/>
+          <w:b/>
+          <w:bCs/>
+          <w:color w:val="000000"/>
+          <w:kern w:val="0"/>
+          <w:sz w:val="24"/>
+          <w:szCs w:val="24"/>
+          <w:lang w:val="en-US" w:eastAsia="zh-CN" w:bidi="ar"/>
+        </w:rPr>
+        <w:t xml:space="preserve"> command output</w:t>
+      </w:r>
+    </w:p>
+    <w:p>
+      <w:pPr>
+        <w:bidi w:val="0"/>
+      </w:pPr>
+      <w:r>
+        <w:drawing>
+          <wp:inline distT="0" distB="0" distL="114300" distR="114300">
+            <wp:extent cx="5269865" cy="3094355"/>
+            <wp:effectExtent l="0" t="0" r="6985" b="10795"/>
+            <wp:docPr id="16" name="图片 16"/>
+            <wp:cNvGraphicFramePr>
+              <a:graphicFrameLocks xmlns:a="http://schemas.openxmlformats.org/drawingml/2006/main" noChangeAspect="1"/>
+            </wp:cNvGraphicFramePr>
+            <a:graphic xmlns:a="http://schemas.openxmlformats.org/drawingml/2006/main">
+              <a:graphicData uri="http://schemas.openxmlformats.org/drawingml/2006/picture">
+                <pic:pic xmlns:pic="http://schemas.openxmlformats.org/drawingml/2006/picture">
+                  <pic:nvPicPr>
+                    <pic:cNvPr id="16" name="图片 16"/>
+                    <pic:cNvPicPr>
+                      <a:picLocks noChangeAspect="1"/>
+                    </pic:cNvPicPr>
+                  </pic:nvPicPr>
+                  <pic:blipFill>
+                    <a:blip r:embed="rId18"/>
+                    <a:stretch>
+                      <a:fillRect/>
+                    </a:stretch>
+                  </pic:blipFill>
+                  <pic:spPr>
+                    <a:xfrm>
+                      <a:off x="0" y="0"/>
+                      <a:ext cx="5269865" cy="3094355"/>
+                    </a:xfrm>
+                    <a:prstGeom prst="rect">
+                      <a:avLst/>
+                    </a:prstGeom>
+                    <a:noFill/>
+                    <a:ln>
+                      <a:noFill/>
+                    </a:ln>
+                  </pic:spPr>
+                </pic:pic>
+              </a:graphicData>
+            </a:graphic>
+          </wp:inline>
+        </w:drawing>
+      </w:r>
+    </w:p>
+    <w:p>
+      <w:pPr>
+        <w:bidi w:val="0"/>
+      </w:pPr>
+    </w:p>
+    <w:p>
+      <w:pPr>
+        <w:keepNext w:val="0"/>
+        <w:keepLines w:val="0"/>
+        <w:widowControl/>
+        <w:suppressLineNumbers w:val="0"/>
+        <w:jc w:val="left"/>
+        <w:rPr>
+          <w:rFonts w:hint="eastAsia" w:ascii="Calibri" w:hAnsi="Calibri" w:eastAsia="宋体" w:cs="Calibri"/>
+          <w:b/>
+          <w:bCs/>
+          <w:color w:val="000000"/>
+          <w:kern w:val="0"/>
+          <w:sz w:val="24"/>
+          <w:szCs w:val="24"/>
+          <w:lang w:val="en-US" w:eastAsia="zh-CN" w:bidi="ar"/>
+        </w:rPr>
+      </w:pPr>
+      <w:r>
+        <w:rPr>
+          <w:rFonts w:hint="eastAsia" w:ascii="Calibri" w:hAnsi="Calibri" w:eastAsia="宋体" w:cs="Calibri"/>
+          <w:b/>
+          <w:bCs/>
+          <w:color w:val="000000"/>
+          <w:kern w:val="0"/>
+          <w:sz w:val="24"/>
+          <w:szCs w:val="24"/>
+          <w:lang w:val="en-US" w:eastAsia="zh-CN" w:bidi="ar"/>
+        </w:rPr>
+        <w:t>Exercise 11: Rename Hello1.txt to Hello1A.txt</w:t>
+      </w:r>
+    </w:p>
+    <w:p>
+      <w:pPr>
+        <w:bidi w:val="0"/>
+      </w:pPr>
+      <w:r>
+        <w:drawing>
+          <wp:inline distT="0" distB="0" distL="114300" distR="114300">
+            <wp:extent cx="5271135" cy="3075940"/>
+            <wp:effectExtent l="0" t="0" r="5715" b="10160"/>
+            <wp:docPr id="17" name="图片 17"/>
+            <wp:cNvGraphicFramePr>
+              <a:graphicFrameLocks xmlns:a="http://schemas.openxmlformats.org/drawingml/2006/main" noChangeAspect="1"/>
+            </wp:cNvGraphicFramePr>
+            <a:graphic xmlns:a="http://schemas.openxmlformats.org/drawingml/2006/main">
+              <a:graphicData uri="http://schemas.openxmlformats.org/drawingml/2006/picture">
+                <pic:pic xmlns:pic="http://schemas.openxmlformats.org/drawingml/2006/picture">
+                  <pic:nvPicPr>
+                    <pic:cNvPr id="17" name="图片 17"/>
+                    <pic:cNvPicPr>
+                      <a:picLocks noChangeAspect="1"/>
+                    </pic:cNvPicPr>
+                  </pic:nvPicPr>
+                  <pic:blipFill>
+                    <a:blip r:embed="rId19"/>
+                    <a:stretch>
+                      <a:fillRect/>
+                    </a:stretch>
+                  </pic:blipFill>
+                  <pic:spPr>
+                    <a:xfrm>
+                      <a:off x="0" y="0"/>
+                      <a:ext cx="5271135" cy="3075940"/>
+                    </a:xfrm>
+                    <a:prstGeom prst="rect">
+                      <a:avLst/>
+                    </a:prstGeom>
+                    <a:noFill/>
+                    <a:ln>
+                      <a:noFill/>
+                    </a:ln>
+                  </pic:spPr>
+                </pic:pic>
+              </a:graphicData>
+            </a:graphic>
+          </wp:inline>
+        </w:drawing>
+      </w:r>
+    </w:p>
+    <w:p>
+      <w:pPr>
+        <w:bidi w:val="0"/>
+      </w:pPr>
+    </w:p>
+    <w:p>
+      <w:pPr>
+        <w:bidi w:val="0"/>
+      </w:pPr>
+      <w:r>
+        <w:rPr>
+          <w:rFonts w:hint="eastAsia"/>
+          <w:lang w:val="en-US" w:eastAsia="zh-CN"/>
+        </w:rPr>
+        <w:t xml:space="preserve">         </w:t>
+      </w:r>
+      <w:r>
+        <w:drawing>
+          <wp:inline distT="0" distB="0" distL="114300" distR="114300">
+            <wp:extent cx="4229100" cy="1943100"/>
+            <wp:effectExtent l="0" t="0" r="0" b="0"/>
+            <wp:docPr id="18" name="图片 18"/>
+            <wp:cNvGraphicFramePr>
+              <a:graphicFrameLocks xmlns:a="http://schemas.openxmlformats.org/drawingml/2006/main" noChangeAspect="1"/>
+            </wp:cNvGraphicFramePr>
+            <a:graphic xmlns:a="http://schemas.openxmlformats.org/drawingml/2006/main">
+              <a:graphicData uri="http://schemas.openxmlformats.org/drawingml/2006/picture">
+                <pic:pic xmlns:pic="http://schemas.openxmlformats.org/drawingml/2006/picture">
+                  <pic:nvPicPr>
+                    <pic:cNvPr id="18" name="图片 18"/>
+                    <pic:cNvPicPr>
+                      <a:picLocks noChangeAspect="1"/>
+                    </pic:cNvPicPr>
+                  </pic:nvPicPr>
+                  <pic:blipFill>
+                    <a:blip r:embed="rId20"/>
+                    <a:stretch>
+                      <a:fillRect/>
+                    </a:stretch>
+                  </pic:blipFill>
+                  <pic:spPr>
+                    <a:xfrm>
+                      <a:off x="0" y="0"/>
+                      <a:ext cx="4229100" cy="1943100"/>
+                    </a:xfrm>
+                    <a:prstGeom prst="rect">
+                      <a:avLst/>
+                    </a:prstGeom>
+                    <a:noFill/>
+                    <a:ln>
+                      <a:noFill/>
+                    </a:ln>
+                  </pic:spPr>
+                </pic:pic>
+              </a:graphicData>
+            </a:graphic>
+          </wp:inline>
+        </w:drawing>
+      </w:r>
+    </w:p>
+    <w:p>
+      <w:pPr>
+        <w:bidi w:val="0"/>
+      </w:pPr>
+    </w:p>
+    <w:p>
+      <w:pPr>
+        <w:keepNext w:val="0"/>
+        <w:keepLines w:val="0"/>
+        <w:widowControl/>
+        <w:suppressLineNumbers w:val="0"/>
+        <w:jc w:val="left"/>
+        <w:rPr>
+          <w:rFonts w:hint="default" w:ascii="Calibri" w:hAnsi="Calibri" w:eastAsia="宋体" w:cs="Calibri"/>
+          <w:b/>
+          <w:bCs/>
+          <w:color w:val="000000"/>
+          <w:kern w:val="0"/>
+          <w:sz w:val="24"/>
+          <w:szCs w:val="24"/>
+          <w:lang w:val="en-US" w:eastAsia="zh-CN" w:bidi="ar"/>
+        </w:rPr>
+      </w:pPr>
+      <w:r>
+        <w:rPr>
+          <w:rFonts w:hint="eastAsia" w:ascii="Calibri" w:hAnsi="Calibri" w:eastAsia="宋体" w:cs="Calibri"/>
+          <w:b/>
+          <w:bCs/>
+          <w:color w:val="000000"/>
+          <w:kern w:val="0"/>
+          <w:sz w:val="24"/>
+          <w:szCs w:val="24"/>
+          <w:lang w:val="en-US" w:eastAsia="zh-CN" w:bidi="ar"/>
+        </w:rPr>
+        <w:t>Exercise 12 Add one extra line to each of the .txt files. Add and commit to the repository.</w:t>
+      </w:r>
+    </w:p>
+    <w:p>
+      <w:pPr>
+        <w:keepNext w:val="0"/>
+        <w:keepLines w:val="0"/>
+        <w:widowControl/>
+        <w:suppressLineNumbers w:val="0"/>
+        <w:jc w:val="left"/>
+      </w:pPr>
+      <w:r>
+        <w:drawing>
+          <wp:inline distT="0" distB="0" distL="114300" distR="114300">
+            <wp:extent cx="5272405" cy="3105150"/>
+            <wp:effectExtent l="0" t="0" r="4445" b="0"/>
+            <wp:docPr id="19" name="图片 19"/>
+            <wp:cNvGraphicFramePr>
+              <a:graphicFrameLocks xmlns:a="http://schemas.openxmlformats.org/drawingml/2006/main" noChangeAspect="1"/>
+            </wp:cNvGraphicFramePr>
+            <a:graphic xmlns:a="http://schemas.openxmlformats.org/drawingml/2006/main">
+              <a:graphicData uri="http://schemas.openxmlformats.org/drawingml/2006/picture">
+                <pic:pic xmlns:pic="http://schemas.openxmlformats.org/drawingml/2006/picture">
+                  <pic:nvPicPr>
+                    <pic:cNvPr id="19" name="图片 19"/>
+                    <pic:cNvPicPr>
+                      <a:picLocks noChangeAspect="1"/>
+                    </pic:cNvPicPr>
+                  </pic:nvPicPr>
+                  <pic:blipFill>
+                    <a:blip r:embed="rId21"/>
+                    <a:stretch>
+                      <a:fillRect/>
+                    </a:stretch>
+                  </pic:blipFill>
+                  <pic:spPr>
+                    <a:xfrm>
+                      <a:off x="0" y="0"/>
+                      <a:ext cx="5272405" cy="3105150"/>
+                    </a:xfrm>
+                    <a:prstGeom prst="rect">
+                      <a:avLst/>
+                    </a:prstGeom>
+                    <a:noFill/>
+                    <a:ln>
+                      <a:noFill/>
+                    </a:ln>
+                  </pic:spPr>
+                </pic:pic>
+              </a:graphicData>
+            </a:graphic>
+          </wp:inline>
+        </w:drawing>
+      </w:r>
+    </w:p>
+    <w:p>
+      <w:pPr>
+        <w:keepNext w:val="0"/>
+        <w:keepLines w:val="0"/>
+        <w:widowControl/>
+        <w:suppressLineNumbers w:val="0"/>
+        <w:jc w:val="left"/>
+      </w:pPr>
+      <w:r>
+        <w:drawing>
+          <wp:inline distT="0" distB="0" distL="114300" distR="114300">
+            <wp:extent cx="5270500" cy="3108960"/>
+            <wp:effectExtent l="0" t="0" r="6350" b="15240"/>
+            <wp:docPr id="20" name="图片 20"/>
+            <wp:cNvGraphicFramePr>
+              <a:graphicFrameLocks xmlns:a="http://schemas.openxmlformats.org/drawingml/2006/main" noChangeAspect="1"/>
+            </wp:cNvGraphicFramePr>
+            <a:graphic xmlns:a="http://schemas.openxmlformats.org/drawingml/2006/main">
+              <a:graphicData uri="http://schemas.openxmlformats.org/drawingml/2006/picture">
+                <pic:pic xmlns:pic="http://schemas.openxmlformats.org/drawingml/2006/picture">
+                  <pic:nvPicPr>
+                    <pic:cNvPr id="20" name="图片 20"/>
+                    <pic:cNvPicPr>
+                      <a:picLocks noChangeAspect="1"/>
+                    </pic:cNvPicPr>
+                  </pic:nvPicPr>
+                  <pic:blipFill>
+                    <a:blip r:embed="rId22"/>
+                    <a:stretch>
+                      <a:fillRect/>
+                    </a:stretch>
+                  </pic:blipFill>
+                  <pic:spPr>
+                    <a:xfrm>
+                      <a:off x="0" y="0"/>
+                      <a:ext cx="5270500" cy="3108960"/>
+                    </a:xfrm>
+                    <a:prstGeom prst="rect">
+                      <a:avLst/>
+                    </a:prstGeom>
+                    <a:noFill/>
+                    <a:ln>
+                      <a:noFill/>
+                    </a:ln>
+                  </pic:spPr>
+                </pic:pic>
+              </a:graphicData>
+            </a:graphic>
+          </wp:inline>
+        </w:drawing>
+      </w:r>
+    </w:p>
+    <w:p>
+      <w:pPr>
+        <w:keepNext w:val="0"/>
+        <w:keepLines w:val="0"/>
+        <w:widowControl/>
+        <w:suppressLineNumbers w:val="0"/>
+        <w:jc w:val="left"/>
+      </w:pPr>
+      <w:r>
+        <w:drawing>
+          <wp:inline distT="0" distB="0" distL="114300" distR="114300">
+            <wp:extent cx="5273675" cy="1229995"/>
+            <wp:effectExtent l="0" t="0" r="3175" b="8255"/>
+            <wp:docPr id="21" name="图片 21"/>
+            <wp:cNvGraphicFramePr>
+              <a:graphicFrameLocks xmlns:a="http://schemas.openxmlformats.org/drawingml/2006/main" noChangeAspect="1"/>
+            </wp:cNvGraphicFramePr>
+            <a:graphic xmlns:a="http://schemas.openxmlformats.org/drawingml/2006/main">
+              <a:graphicData uri="http://schemas.openxmlformats.org/drawingml/2006/picture">
+                <pic:pic xmlns:pic="http://schemas.openxmlformats.org/drawingml/2006/picture">
+                  <pic:nvPicPr>
+                    <pic:cNvPr id="21" name="图片 21"/>
+                    <pic:cNvPicPr>
+                      <a:picLocks noChangeAspect="1"/>
+                    </pic:cNvPicPr>
+                  </pic:nvPicPr>
+                  <pic:blipFill>
+                    <a:blip r:embed="rId23"/>
+                    <a:stretch>
+                      <a:fillRect/>
+                    </a:stretch>
+                  </pic:blipFill>
+                  <pic:spPr>
+                    <a:xfrm>
+                      <a:off x="0" y="0"/>
+                      <a:ext cx="5273675" cy="1229995"/>
+                    </a:xfrm>
+                    <a:prstGeom prst="rect">
+                      <a:avLst/>
+                    </a:prstGeom>
+                    <a:noFill/>
+                    <a:ln>
+                      <a:noFill/>
+                    </a:ln>
+                  </pic:spPr>
+                </pic:pic>
+              </a:graphicData>
+            </a:graphic>
+          </wp:inline>
+        </w:drawing>
+      </w:r>
+    </w:p>
+    <w:p>
+      <w:pPr>
+        <w:keepNext w:val="0"/>
+        <w:keepLines w:val="0"/>
+        <w:widowControl/>
+        <w:suppressLineNumbers w:val="0"/>
+        <w:jc w:val="left"/>
+      </w:pPr>
+    </w:p>
+    <w:p>
+      <w:pPr>
+        <w:keepNext w:val="0"/>
+        <w:keepLines w:val="0"/>
+        <w:widowControl/>
+        <w:suppressLineNumbers w:val="0"/>
+        <w:jc w:val="left"/>
+        <w:rPr>
+          <w:rFonts w:hint="eastAsia" w:ascii="Calibri" w:hAnsi="Calibri" w:eastAsia="宋体" w:cs="Calibri"/>
+          <w:b/>
+          <w:bCs/>
+          <w:color w:val="000000"/>
+          <w:kern w:val="0"/>
+          <w:sz w:val="24"/>
+          <w:szCs w:val="24"/>
+          <w:lang w:val="en-US" w:eastAsia="zh-CN" w:bidi="ar"/>
+        </w:rPr>
+      </w:pPr>
+      <w:r>
+        <w:rPr>
+          <w:rFonts w:hint="eastAsia" w:ascii="Calibri" w:hAnsi="Calibri" w:eastAsia="宋体" w:cs="Calibri"/>
+          <w:b/>
+          <w:bCs/>
+          <w:color w:val="000000"/>
+          <w:kern w:val="0"/>
+          <w:sz w:val="24"/>
+          <w:szCs w:val="24"/>
+          <w:lang w:val="en-US" w:eastAsia="zh-CN" w:bidi="ar"/>
+        </w:rPr>
+        <w:t>Exercise 13: Check git log command and redirect (&gt;) the output to a file myCurrentLog.txt</w:t>
+      </w:r>
+    </w:p>
+    <w:p>
+      <w:pPr>
+        <w:keepNext w:val="0"/>
+        <w:keepLines w:val="0"/>
+        <w:widowControl/>
+        <w:suppressLineNumbers w:val="0"/>
+        <w:jc w:val="left"/>
+        <w:rPr>
+          <w:rFonts w:hint="default" w:eastAsiaTheme="minorEastAsia"/>
+          <w:lang w:val="en-US" w:eastAsia="zh-CN"/>
+        </w:rPr>
+      </w:pPr>
+    </w:p>
+    <w:p>
+      <w:pPr>
+        <w:keepNext w:val="0"/>
+        <w:keepLines w:val="0"/>
+        <w:widowControl/>
+        <w:suppressLineNumbers w:val="0"/>
+        <w:jc w:val="left"/>
+      </w:pPr>
+      <w:r>
+        <w:drawing>
+          <wp:inline distT="0" distB="0" distL="114300" distR="114300">
+            <wp:extent cx="5267960" cy="3098165"/>
+            <wp:effectExtent l="0" t="0" r="8890" b="6985"/>
+            <wp:docPr id="22" name="图片 22"/>
+            <wp:cNvGraphicFramePr>
+              <a:graphicFrameLocks xmlns:a="http://schemas.openxmlformats.org/drawingml/2006/main" noChangeAspect="1"/>
+            </wp:cNvGraphicFramePr>
+            <a:graphic xmlns:a="http://schemas.openxmlformats.org/drawingml/2006/main">
+              <a:graphicData uri="http://schemas.openxmlformats.org/drawingml/2006/picture">
+                <pic:pic xmlns:pic="http://schemas.openxmlformats.org/drawingml/2006/picture">
+                  <pic:nvPicPr>
+                    <pic:cNvPr id="22" name="图片 22"/>
+                    <pic:cNvPicPr>
+                      <a:picLocks noChangeAspect="1"/>
+                    </pic:cNvPicPr>
+                  </pic:nvPicPr>
+                  <pic:blipFill>
+                    <a:blip r:embed="rId24"/>
+                    <a:stretch>
+                      <a:fillRect/>
+                    </a:stretch>
+                  </pic:blipFill>
+                  <pic:spPr>
+                    <a:xfrm>
+                      <a:off x="0" y="0"/>
+                      <a:ext cx="5267960" cy="3098165"/>
+                    </a:xfrm>
+                    <a:prstGeom prst="rect">
+                      <a:avLst/>
+                    </a:prstGeom>
+                    <a:noFill/>
+                    <a:ln>
+                      <a:noFill/>
+                    </a:ln>
+                  </pic:spPr>
+                </pic:pic>
+              </a:graphicData>
+            </a:graphic>
+          </wp:inline>
+        </w:drawing>
+      </w:r>
+    </w:p>
+    <w:p>
+      <w:pPr>
+        <w:keepNext w:val="0"/>
+        <w:keepLines w:val="0"/>
+        <w:widowControl/>
+        <w:suppressLineNumbers w:val="0"/>
+        <w:jc w:val="left"/>
+      </w:pPr>
+      <w:r>
+        <w:drawing>
+          <wp:inline distT="0" distB="0" distL="114300" distR="114300">
+            <wp:extent cx="5273675" cy="3086735"/>
+            <wp:effectExtent l="0" t="0" r="3175" b="18415"/>
+            <wp:docPr id="23" name="图片 23"/>
+            <wp:cNvGraphicFramePr>
+              <a:graphicFrameLocks xmlns:a="http://schemas.openxmlformats.org/drawingml/2006/main" noChangeAspect="1"/>
+            </wp:cNvGraphicFramePr>
+            <a:graphic xmlns:a="http://schemas.openxmlformats.org/drawingml/2006/main">
+              <a:graphicData uri="http://schemas.openxmlformats.org/drawingml/2006/picture">
+                <pic:pic xmlns:pic="http://schemas.openxmlformats.org/drawingml/2006/picture">
+                  <pic:nvPicPr>
+                    <pic:cNvPr id="23" name="图片 23"/>
+                    <pic:cNvPicPr>
+                      <a:picLocks noChangeAspect="1"/>
+                    </pic:cNvPicPr>
+                  </pic:nvPicPr>
+                  <pic:blipFill>
+                    <a:blip r:embed="rId25"/>
+                    <a:stretch>
+                      <a:fillRect/>
+                    </a:stretch>
+                  </pic:blipFill>
+                  <pic:spPr>
+                    <a:xfrm>
+                      <a:off x="0" y="0"/>
+                      <a:ext cx="5273675" cy="3086735"/>
+                    </a:xfrm>
+                    <a:prstGeom prst="rect">
+                      <a:avLst/>
+                    </a:prstGeom>
+                    <a:noFill/>
+                    <a:ln>
+                      <a:noFill/>
+                    </a:ln>
+                  </pic:spPr>
+                </pic:pic>
+              </a:graphicData>
+            </a:graphic>
+          </wp:inline>
+        </w:drawing>
+      </w:r>
+      <w:r>
+        <w:drawing>
+          <wp:inline distT="0" distB="0" distL="114300" distR="114300">
+            <wp:extent cx="4276725" cy="1381125"/>
+            <wp:effectExtent l="0" t="0" r="9525" b="9525"/>
+            <wp:docPr id="24" name="图片 24"/>
+            <wp:cNvGraphicFramePr>
+              <a:graphicFrameLocks xmlns:a="http://schemas.openxmlformats.org/drawingml/2006/main" noChangeAspect="1"/>
+            </wp:cNvGraphicFramePr>
+            <a:graphic xmlns:a="http://schemas.openxmlformats.org/drawingml/2006/main">
+              <a:graphicData uri="http://schemas.openxmlformats.org/drawingml/2006/picture">
+                <pic:pic xmlns:pic="http://schemas.openxmlformats.org/drawingml/2006/picture">
+                  <pic:nvPicPr>
+                    <pic:cNvPr id="24" name="图片 24"/>
+                    <pic:cNvPicPr>
+                      <a:picLocks noChangeAspect="1"/>
+                    </pic:cNvPicPr>
+                  </pic:nvPicPr>
+                  <pic:blipFill>
+                    <a:blip r:embed="rId26"/>
+                    <a:stretch>
+                      <a:fillRect/>
+                    </a:stretch>
+                  </pic:blipFill>
+                  <pic:spPr>
+                    <a:xfrm>
+                      <a:off x="0" y="0"/>
+                      <a:ext cx="4276725" cy="1381125"/>
+                    </a:xfrm>
+                    <a:prstGeom prst="rect">
+                      <a:avLst/>
+                    </a:prstGeom>
+                    <a:noFill/>
+                    <a:ln>
+                      <a:noFill/>
+                    </a:ln>
+                  </pic:spPr>
+                </pic:pic>
+              </a:graphicData>
+            </a:graphic>
+          </wp:inline>
+        </w:drawing>
+      </w:r>
+    </w:p>
+    <w:p>
+      <w:pPr>
+        <w:keepNext w:val="0"/>
+        <w:keepLines w:val="0"/>
+        <w:widowControl/>
+        <w:suppressLineNumbers w:val="0"/>
+        <w:jc w:val="left"/>
+        <w:rPr>
+          <w:rFonts w:hint="default" w:ascii="Calibri" w:hAnsi="Calibri" w:eastAsia="宋体" w:cs="Calibri"/>
+          <w:b/>
+          <w:bCs/>
+          <w:color w:val="000000"/>
+          <w:kern w:val="0"/>
+          <w:sz w:val="24"/>
+          <w:szCs w:val="24"/>
+          <w:lang w:val="en-US" w:eastAsia="zh-CN" w:bidi="ar"/>
+        </w:rPr>
+      </w:pPr>
+      <w:r>
+        <w:rPr>
+          <w:rFonts w:hint="eastAsia" w:ascii="Calibri" w:hAnsi="Calibri" w:eastAsia="宋体" w:cs="Calibri"/>
+          <w:b/>
+          <w:bCs/>
+          <w:color w:val="000000"/>
+          <w:kern w:val="0"/>
+          <w:sz w:val="24"/>
+          <w:szCs w:val="24"/>
+          <w:lang w:val="en-US" w:eastAsia="zh-CN" w:bidi="ar"/>
+        </w:rPr>
+        <w:t>Exercise 14: List the changed files using the --name-only</w:t>
+      </w:r>
+    </w:p>
+    <w:p>
+      <w:pPr>
+        <w:keepNext w:val="0"/>
+        <w:keepLines w:val="0"/>
+        <w:widowControl/>
+        <w:suppressLineNumbers w:val="0"/>
+        <w:jc w:val="left"/>
+      </w:pPr>
+      <w:r>
+        <w:drawing>
+          <wp:inline distT="0" distB="0" distL="114300" distR="114300">
+            <wp:extent cx="5270500" cy="3108960"/>
+            <wp:effectExtent l="0" t="0" r="6350" b="15240"/>
+            <wp:docPr id="25" name="图片 25"/>
+            <wp:cNvGraphicFramePr>
+              <a:graphicFrameLocks xmlns:a="http://schemas.openxmlformats.org/drawingml/2006/main" noChangeAspect="1"/>
+            </wp:cNvGraphicFramePr>
+            <a:graphic xmlns:a="http://schemas.openxmlformats.org/drawingml/2006/main">
+              <a:graphicData uri="http://schemas.openxmlformats.org/drawingml/2006/picture">
+                <pic:pic xmlns:pic="http://schemas.openxmlformats.org/drawingml/2006/picture">
+                  <pic:nvPicPr>
+                    <pic:cNvPr id="25" name="图片 25"/>
+                    <pic:cNvPicPr>
+                      <a:picLocks noChangeAspect="1"/>
+                    </pic:cNvPicPr>
+                  </pic:nvPicPr>
+                  <pic:blipFill>
+                    <a:blip r:embed="rId27"/>
+                    <a:stretch>
+                      <a:fillRect/>
+                    </a:stretch>
+                  </pic:blipFill>
+                  <pic:spPr>
+                    <a:xfrm>
+                      <a:off x="0" y="0"/>
+                      <a:ext cx="5270500" cy="3108960"/>
+                    </a:xfrm>
+                    <a:prstGeom prst="rect">
+                      <a:avLst/>
+                    </a:prstGeom>
+                    <a:noFill/>
+                    <a:ln>
+                      <a:noFill/>
+                    </a:ln>
+                  </pic:spPr>
+                </pic:pic>
+              </a:graphicData>
+            </a:graphic>
+          </wp:inline>
+        </w:drawing>
+      </w:r>
+    </w:p>
+    <w:p>
+      <w:pPr>
+        <w:keepNext w:val="0"/>
+        <w:keepLines w:val="0"/>
+        <w:widowControl/>
+        <w:suppressLineNumbers w:val="0"/>
+        <w:jc w:val="left"/>
+      </w:pPr>
+    </w:p>
+    <w:p>
+      <w:pPr>
+        <w:keepNext w:val="0"/>
+        <w:keepLines w:val="0"/>
+        <w:widowControl/>
+        <w:suppressLineNumbers w:val="0"/>
+        <w:jc w:val="left"/>
+        <w:rPr>
+          <w:rFonts w:hint="eastAsia" w:ascii="Calibri" w:hAnsi="Calibri" w:eastAsia="宋体" w:cs="Calibri"/>
+          <w:b/>
+          <w:bCs/>
+          <w:color w:val="000000"/>
+          <w:kern w:val="0"/>
+          <w:sz w:val="24"/>
+          <w:szCs w:val="24"/>
+          <w:lang w:val="en-US" w:eastAsia="zh-CN" w:bidi="ar"/>
+        </w:rPr>
+      </w:pPr>
+      <w:r>
+        <w:rPr>
+          <w:rFonts w:hint="eastAsia" w:ascii="Calibri" w:hAnsi="Calibri" w:eastAsia="宋体" w:cs="Calibri"/>
+          <w:b/>
+          <w:bCs/>
+          <w:color w:val="000000"/>
+          <w:kern w:val="0"/>
+          <w:sz w:val="24"/>
+          <w:szCs w:val="24"/>
+          <w:lang w:val="en-US" w:eastAsia="zh-CN" w:bidi="ar"/>
+        </w:rPr>
+        <w:t>Exercise 15 : Execute the git log command</w:t>
+      </w:r>
+    </w:p>
+    <w:p>
+      <w:pPr>
+        <w:keepNext w:val="0"/>
+        <w:keepLines w:val="0"/>
+        <w:widowControl/>
+        <w:suppressLineNumbers w:val="0"/>
+        <w:jc w:val="left"/>
+        <w:rPr>
+          <w:rFonts w:hint="eastAsia"/>
+          <w:lang w:val="en-US" w:eastAsia="zh-CN"/>
+        </w:rPr>
+      </w:pPr>
+    </w:p>
+    <w:p>
+      <w:pPr>
+        <w:keepNext w:val="0"/>
+        <w:keepLines w:val="0"/>
+        <w:widowControl/>
+        <w:suppressLineNumbers w:val="0"/>
+        <w:jc w:val="left"/>
+      </w:pPr>
+      <w:r>
+        <w:drawing>
+          <wp:inline distT="0" distB="0" distL="114300" distR="114300">
+            <wp:extent cx="5271770" cy="3090545"/>
+            <wp:effectExtent l="0" t="0" r="5080" b="14605"/>
+            <wp:docPr id="27" name="图片 27"/>
+            <wp:cNvGraphicFramePr>
+              <a:graphicFrameLocks xmlns:a="http://schemas.openxmlformats.org/drawingml/2006/main" noChangeAspect="1"/>
+            </wp:cNvGraphicFramePr>
+            <a:graphic xmlns:a="http://schemas.openxmlformats.org/drawingml/2006/main">
+              <a:graphicData uri="http://schemas.openxmlformats.org/drawingml/2006/picture">
+                <pic:pic xmlns:pic="http://schemas.openxmlformats.org/drawingml/2006/picture">
+                  <pic:nvPicPr>
+                    <pic:cNvPr id="27" name="图片 27"/>
+                    <pic:cNvPicPr>
+                      <a:picLocks noChangeAspect="1"/>
+                    </pic:cNvPicPr>
+                  </pic:nvPicPr>
+                  <pic:blipFill>
+                    <a:blip r:embed="rId28"/>
+                    <a:stretch>
+                      <a:fillRect/>
+                    </a:stretch>
+                  </pic:blipFill>
+                  <pic:spPr>
+                    <a:xfrm>
+                      <a:off x="0" y="0"/>
+                      <a:ext cx="5271770" cy="3090545"/>
+                    </a:xfrm>
+                    <a:prstGeom prst="rect">
+                      <a:avLst/>
+                    </a:prstGeom>
+                    <a:noFill/>
+                    <a:ln>
+                      <a:noFill/>
+                    </a:ln>
+                  </pic:spPr>
+                </pic:pic>
+              </a:graphicData>
+            </a:graphic>
+          </wp:inline>
+        </w:drawing>
+      </w:r>
+    </w:p>
+    <w:p>
+      <w:pPr>
+        <w:keepNext w:val="0"/>
+        <w:keepLines w:val="0"/>
+        <w:widowControl/>
+        <w:suppressLineNumbers w:val="0"/>
+        <w:jc w:val="left"/>
+      </w:pPr>
+    </w:p>
+    <w:p>
+      <w:pPr>
+        <w:keepNext w:val="0"/>
+        <w:keepLines w:val="0"/>
+        <w:widowControl/>
+        <w:suppressLineNumbers w:val="0"/>
+        <w:jc w:val="left"/>
+        <w:rPr>
+          <w:rFonts w:hint="default" w:ascii="Calibri" w:hAnsi="Calibri" w:eastAsia="宋体" w:cs="Calibri"/>
+          <w:b/>
+          <w:bCs/>
+          <w:color w:val="000000"/>
+          <w:kern w:val="0"/>
+          <w:sz w:val="24"/>
+          <w:szCs w:val="24"/>
+          <w:lang w:val="en-US" w:eastAsia="zh-CN" w:bidi="ar"/>
+        </w:rPr>
+      </w:pPr>
+      <w:r>
+        <w:rPr>
+          <w:rFonts w:hint="eastAsia" w:ascii="Calibri" w:hAnsi="Calibri" w:eastAsia="宋体" w:cs="Calibri"/>
+          <w:b/>
+          <w:bCs/>
+          <w:color w:val="000000"/>
+          <w:kern w:val="0"/>
+          <w:sz w:val="24"/>
+          <w:szCs w:val="24"/>
+          <w:lang w:val="en-US" w:eastAsia="zh-CN" w:bidi="ar"/>
+        </w:rPr>
+        <w:t>Exercise 16: Run the git status</w:t>
+      </w:r>
+      <w:r>
+        <w:rPr>
+          <w:rFonts w:hint="default" w:ascii="Calibri" w:hAnsi="Calibri" w:eastAsia="宋体" w:cs="Calibri"/>
+          <w:b/>
+          <w:bCs/>
+          <w:color w:val="000000"/>
+          <w:kern w:val="0"/>
+          <w:sz w:val="24"/>
+          <w:szCs w:val="24"/>
+          <w:lang w:val="en-US" w:eastAsia="zh-CN" w:bidi="ar"/>
+        </w:rPr>
+        <w:t xml:space="preserve"> and git log commands</w:t>
+      </w:r>
+    </w:p>
+    <w:p>
+      <w:pPr>
+        <w:keepNext w:val="0"/>
+        <w:keepLines w:val="0"/>
+        <w:widowControl/>
+        <w:suppressLineNumbers w:val="0"/>
+        <w:jc w:val="left"/>
+        <w:rPr>
+          <w:rFonts w:hint="eastAsia" w:ascii="Calibri" w:hAnsi="Calibri" w:eastAsia="宋体" w:cs="Calibri"/>
+          <w:b/>
+          <w:bCs/>
+          <w:color w:val="000000"/>
+          <w:kern w:val="0"/>
+          <w:sz w:val="24"/>
+          <w:szCs w:val="24"/>
+          <w:lang w:val="en-US" w:eastAsia="zh-CN" w:bidi="ar"/>
+        </w:rPr>
+      </w:pPr>
+    </w:p>
+    <w:p>
+      <w:pPr>
+        <w:keepNext w:val="0"/>
+        <w:keepLines w:val="0"/>
+        <w:widowControl/>
+        <w:suppressLineNumbers w:val="0"/>
+        <w:jc w:val="left"/>
+      </w:pPr>
+      <w:r>
+        <w:drawing>
+          <wp:inline distT="0" distB="0" distL="114300" distR="114300">
+            <wp:extent cx="5269865" cy="3094355"/>
+            <wp:effectExtent l="0" t="0" r="6985" b="10795"/>
+            <wp:docPr id="28" name="图片 28"/>
+            <wp:cNvGraphicFramePr>
+              <a:graphicFrameLocks xmlns:a="http://schemas.openxmlformats.org/drawingml/2006/main" noChangeAspect="1"/>
+            </wp:cNvGraphicFramePr>
+            <a:graphic xmlns:a="http://schemas.openxmlformats.org/drawingml/2006/main">
+              <a:graphicData uri="http://schemas.openxmlformats.org/drawingml/2006/picture">
+                <pic:pic xmlns:pic="http://schemas.openxmlformats.org/drawingml/2006/picture">
+                  <pic:nvPicPr>
+                    <pic:cNvPr id="28" name="图片 28"/>
+                    <pic:cNvPicPr>
+                      <a:picLocks noChangeAspect="1"/>
+                    </pic:cNvPicPr>
+                  </pic:nvPicPr>
+                  <pic:blipFill>
+                    <a:blip r:embed="rId29"/>
+                    <a:stretch>
+                      <a:fillRect/>
+                    </a:stretch>
+                  </pic:blipFill>
+                  <pic:spPr>
+                    <a:xfrm>
+                      <a:off x="0" y="0"/>
+                      <a:ext cx="5269865" cy="3094355"/>
+                    </a:xfrm>
+                    <a:prstGeom prst="rect">
+                      <a:avLst/>
+                    </a:prstGeom>
+                    <a:noFill/>
+                    <a:ln>
+                      <a:noFill/>
+                    </a:ln>
+                  </pic:spPr>
+                </pic:pic>
+              </a:graphicData>
+            </a:graphic>
+          </wp:inline>
+        </w:drawing>
+      </w:r>
+    </w:p>
+    <w:p>
+      <w:pPr>
+        <w:keepNext w:val="0"/>
+        <w:keepLines w:val="0"/>
+        <w:widowControl/>
+        <w:suppressLineNumbers w:val="0"/>
+        <w:jc w:val="left"/>
+      </w:pPr>
+    </w:p>
+    <w:p>
+      <w:pPr>
+        <w:keepNext w:val="0"/>
+        <w:keepLines w:val="0"/>
+        <w:widowControl/>
+        <w:suppressLineNumbers w:val="0"/>
+        <w:jc w:val="left"/>
+        <w:rPr>
+          <w:rFonts w:hint="eastAsia" w:ascii="Calibri" w:hAnsi="Calibri" w:eastAsia="宋体" w:cs="Calibri"/>
+          <w:b/>
+          <w:bCs/>
+          <w:color w:val="000000"/>
+          <w:kern w:val="0"/>
+          <w:sz w:val="24"/>
+          <w:szCs w:val="24"/>
+          <w:lang w:val="en-US" w:eastAsia="zh-CN" w:bidi="ar"/>
+        </w:rPr>
+      </w:pPr>
+      <w:r>
+        <w:rPr>
+          <w:rFonts w:hint="eastAsia" w:ascii="Calibri" w:hAnsi="Calibri" w:eastAsia="宋体" w:cs="Calibri"/>
+          <w:b/>
+          <w:bCs/>
+          <w:color w:val="000000"/>
+          <w:kern w:val="0"/>
+          <w:sz w:val="24"/>
+          <w:szCs w:val="24"/>
+          <w:lang w:val="en-US" w:eastAsia="zh-CN" w:bidi="ar"/>
+        </w:rPr>
+        <w:t>Exercise 17: List the last few commits</w:t>
+      </w:r>
+    </w:p>
+    <w:p>
+      <w:pPr>
+        <w:keepNext w:val="0"/>
+        <w:keepLines w:val="0"/>
+        <w:widowControl/>
+        <w:suppressLineNumbers w:val="0"/>
+        <w:jc w:val="left"/>
+        <w:rPr>
+          <w:rFonts w:hint="default" w:eastAsiaTheme="minorEastAsia"/>
+          <w:lang w:val="en-US" w:eastAsia="zh-CN"/>
+        </w:rPr>
+      </w:pPr>
+    </w:p>
+    <w:p>
+      <w:pPr>
+        <w:keepNext w:val="0"/>
+        <w:keepLines w:val="0"/>
+        <w:widowControl/>
+        <w:suppressLineNumbers w:val="0"/>
+        <w:jc w:val="left"/>
+      </w:pPr>
+      <w:r>
+        <w:drawing>
+          <wp:inline distT="0" distB="0" distL="114300" distR="114300">
+            <wp:extent cx="5273675" cy="3086735"/>
+            <wp:effectExtent l="0" t="0" r="3175" b="18415"/>
+            <wp:docPr id="29" name="图片 29"/>
+            <wp:cNvGraphicFramePr>
+              <a:graphicFrameLocks xmlns:a="http://schemas.openxmlformats.org/drawingml/2006/main" noChangeAspect="1"/>
+            </wp:cNvGraphicFramePr>
+            <a:graphic xmlns:a="http://schemas.openxmlformats.org/drawingml/2006/main">
+              <a:graphicData uri="http://schemas.openxmlformats.org/drawingml/2006/picture">
+                <pic:pic xmlns:pic="http://schemas.openxmlformats.org/drawingml/2006/picture">
+                  <pic:nvPicPr>
+                    <pic:cNvPr id="29" name="图片 29"/>
+                    <pic:cNvPicPr>
+                      <a:picLocks noChangeAspect="1"/>
+                    </pic:cNvPicPr>
+                  </pic:nvPicPr>
+                  <pic:blipFill>
+                    <a:blip r:embed="rId30"/>
+                    <a:stretch>
+                      <a:fillRect/>
+                    </a:stretch>
+                  </pic:blipFill>
+                  <pic:spPr>
+                    <a:xfrm>
+                      <a:off x="0" y="0"/>
+                      <a:ext cx="5273675" cy="3086735"/>
+                    </a:xfrm>
+                    <a:prstGeom prst="rect">
+                      <a:avLst/>
+                    </a:prstGeom>
+                    <a:noFill/>
+                    <a:ln>
+                      <a:noFill/>
+                    </a:ln>
+                  </pic:spPr>
+                </pic:pic>
+              </a:graphicData>
+            </a:graphic>
+          </wp:inline>
+        </w:drawing>
+      </w:r>
+    </w:p>
+    <w:p>
+      <w:pPr>
+        <w:keepNext w:val="0"/>
+        <w:keepLines w:val="0"/>
+        <w:widowControl/>
+        <w:suppressLineNumbers w:val="0"/>
+        <w:jc w:val="left"/>
+      </w:pPr>
+      <w:r>
+        <w:drawing>
+          <wp:inline distT="0" distB="0" distL="114300" distR="114300">
+            <wp:extent cx="5271770" cy="3090545"/>
+            <wp:effectExtent l="0" t="0" r="5080" b="14605"/>
+            <wp:docPr id="30" name="图片 30"/>
+            <wp:cNvGraphicFramePr>
+              <a:graphicFrameLocks xmlns:a="http://schemas.openxmlformats.org/drawingml/2006/main" noChangeAspect="1"/>
+            </wp:cNvGraphicFramePr>
+            <a:graphic xmlns:a="http://schemas.openxmlformats.org/drawingml/2006/main">
+              <a:graphicData uri="http://schemas.openxmlformats.org/drawingml/2006/picture">
+                <pic:pic xmlns:pic="http://schemas.openxmlformats.org/drawingml/2006/picture">
+                  <pic:nvPicPr>
+                    <pic:cNvPr id="30" name="图片 30"/>
+                    <pic:cNvPicPr>
+                      <a:picLocks noChangeAspect="1"/>
+                    </pic:cNvPicPr>
+                  </pic:nvPicPr>
+                  <pic:blipFill>
+                    <a:blip r:embed="rId31"/>
+                    <a:stretch>
+                      <a:fillRect/>
+                    </a:stretch>
+                  </pic:blipFill>
+                  <pic:spPr>
+                    <a:xfrm>
+                      <a:off x="0" y="0"/>
+                      <a:ext cx="5271770" cy="3090545"/>
+                    </a:xfrm>
+                    <a:prstGeom prst="rect">
+                      <a:avLst/>
+                    </a:prstGeom>
+                    <a:noFill/>
+                    <a:ln>
+                      <a:noFill/>
+                    </a:ln>
+                  </pic:spPr>
+                </pic:pic>
+              </a:graphicData>
+            </a:graphic>
+          </wp:inline>
+        </w:drawing>
+      </w:r>
+    </w:p>
+    <w:p>
+      <w:pPr>
+        <w:keepNext w:val="0"/>
+        <w:keepLines w:val="0"/>
+        <w:widowControl/>
+        <w:suppressLineNumbers w:val="0"/>
+        <w:jc w:val="left"/>
+      </w:pPr>
+    </w:p>
+    <w:p>
+      <w:pPr>
+        <w:keepNext w:val="0"/>
+        <w:keepLines w:val="0"/>
+        <w:widowControl/>
+        <w:suppressLineNumbers w:val="0"/>
+        <w:jc w:val="left"/>
+        <w:rPr>
+          <w:rFonts w:hint="eastAsia" w:ascii="Calibri" w:hAnsi="Calibri" w:eastAsia="宋体" w:cs="Calibri"/>
+          <w:b/>
+          <w:bCs/>
+          <w:color w:val="000000"/>
+          <w:kern w:val="0"/>
+          <w:sz w:val="24"/>
+          <w:szCs w:val="24"/>
+          <w:lang w:val="en-US" w:eastAsia="zh-CN" w:bidi="ar"/>
+        </w:rPr>
+      </w:pPr>
+      <w:r>
+        <w:rPr>
+          <w:rFonts w:hint="eastAsia" w:ascii="Calibri" w:hAnsi="Calibri" w:eastAsia="宋体" w:cs="Calibri"/>
+          <w:b/>
+          <w:bCs/>
+          <w:color w:val="000000"/>
+          <w:kern w:val="0"/>
+          <w:sz w:val="24"/>
+          <w:szCs w:val="24"/>
+          <w:lang w:val="en-US" w:eastAsia="zh-CN" w:bidi="ar"/>
+        </w:rPr>
+        <w:t>Exercise 18: Run git log -n 1</w:t>
+      </w:r>
+      <w:r>
+        <w:rPr>
+          <w:rFonts w:hint="default" w:ascii="Calibri" w:hAnsi="Calibri" w:eastAsia="宋体" w:cs="Calibri"/>
+          <w:b/>
+          <w:bCs/>
+          <w:color w:val="000000"/>
+          <w:kern w:val="0"/>
+          <w:sz w:val="24"/>
+          <w:szCs w:val="24"/>
+          <w:lang w:val="en-US" w:eastAsia="zh-CN" w:bidi="ar"/>
+        </w:rPr>
+        <w:t xml:space="preserve"> command</w:t>
+      </w:r>
+    </w:p>
+    <w:p>
+      <w:pPr>
+        <w:keepNext w:val="0"/>
+        <w:keepLines w:val="0"/>
+        <w:widowControl/>
+        <w:suppressLineNumbers w:val="0"/>
+        <w:jc w:val="left"/>
+      </w:pPr>
+      <w:r>
+        <w:drawing>
+          <wp:inline distT="0" distB="0" distL="114300" distR="114300">
+            <wp:extent cx="5273675" cy="3086735"/>
+            <wp:effectExtent l="0" t="0" r="3175" b="18415"/>
+            <wp:docPr id="31" name="图片 31"/>
+            <wp:cNvGraphicFramePr>
+              <a:graphicFrameLocks xmlns:a="http://schemas.openxmlformats.org/drawingml/2006/main" noChangeAspect="1"/>
+            </wp:cNvGraphicFramePr>
+            <a:graphic xmlns:a="http://schemas.openxmlformats.org/drawingml/2006/main">
+              <a:graphicData uri="http://schemas.openxmlformats.org/drawingml/2006/picture">
+                <pic:pic xmlns:pic="http://schemas.openxmlformats.org/drawingml/2006/picture">
+                  <pic:nvPicPr>
+                    <pic:cNvPr id="31" name="图片 31"/>
+                    <pic:cNvPicPr>
+                      <a:picLocks noChangeAspect="1"/>
+                    </pic:cNvPicPr>
+                  </pic:nvPicPr>
+                  <pic:blipFill>
+                    <a:blip r:embed="rId32"/>
+                    <a:stretch>
+                      <a:fillRect/>
+                    </a:stretch>
+                  </pic:blipFill>
+                  <pic:spPr>
+                    <a:xfrm>
+                      <a:off x="0" y="0"/>
+                      <a:ext cx="5273675" cy="3086735"/>
+                    </a:xfrm>
+                    <a:prstGeom prst="rect">
+                      <a:avLst/>
+                    </a:prstGeom>
+                    <a:noFill/>
+                    <a:ln>
+                      <a:noFill/>
+                    </a:ln>
+                  </pic:spPr>
+                </pic:pic>
+              </a:graphicData>
+            </a:graphic>
+          </wp:inline>
+        </w:drawing>
+      </w:r>
+    </w:p>
+    <w:p>
+      <w:pPr>
+        <w:keepNext w:val="0"/>
+        <w:keepLines w:val="0"/>
+        <w:widowControl/>
+        <w:suppressLineNumbers w:val="0"/>
+        <w:jc w:val="left"/>
+      </w:pPr>
+    </w:p>
+    <w:p>
+      <w:pPr>
+        <w:keepNext w:val="0"/>
+        <w:keepLines w:val="0"/>
+        <w:widowControl/>
+        <w:suppressLineNumbers w:val="0"/>
+        <w:jc w:val="left"/>
+        <w:rPr>
+          <w:rFonts w:hint="default" w:eastAsiaTheme="minorEastAsia"/>
+          <w:lang w:val="en-US" w:eastAsia="zh-CN"/>
+        </w:rPr>
+      </w:pPr>
+      <w:r>
+        <w:rPr>
+          <w:rFonts w:hint="eastAsia"/>
+          <w:lang w:val="en-US" w:eastAsia="zh-CN"/>
+        </w:rPr>
+        <w:t xml:space="preserve">Exercise 19: </w:t>
+      </w:r>
+    </w:p>
+    <w:p>
+      <w:pPr>
+        <w:bidi w:val="0"/>
+      </w:pPr>
+      <w:r>
+        <w:drawing>
+          <wp:inline distT="0" distB="0" distL="114300" distR="114300">
+            <wp:extent cx="4276725" cy="1381125"/>
+            <wp:effectExtent l="0" t="0" r="9525" b="9525"/>
+            <wp:docPr id="32" name="图片 32"/>
+            <wp:cNvGraphicFramePr>
+              <a:graphicFrameLocks xmlns:a="http://schemas.openxmlformats.org/drawingml/2006/main" noChangeAspect="1"/>
+            </wp:cNvGraphicFramePr>
+            <a:graphic xmlns:a="http://schemas.openxmlformats.org/drawingml/2006/main">
+              <a:graphicData uri="http://schemas.openxmlformats.org/drawingml/2006/picture">
+                <pic:pic xmlns:pic="http://schemas.openxmlformats.org/drawingml/2006/picture">
+                  <pic:nvPicPr>
+                    <pic:cNvPr id="32" name="图片 32"/>
+                    <pic:cNvPicPr>
+                      <a:picLocks noChangeAspect="1"/>
+                    </pic:cNvPicPr>
+                  </pic:nvPicPr>
+                  <pic:blipFill>
+                    <a:blip r:embed="rId26"/>
+                    <a:stretch>
+                      <a:fillRect/>
+                    </a:stretch>
+                  </pic:blipFill>
+                  <pic:spPr>
+                    <a:xfrm>
+                      <a:off x="0" y="0"/>
+                      <a:ext cx="4276725" cy="1381125"/>
+                    </a:xfrm>
+                    <a:prstGeom prst="rect">
+                      <a:avLst/>
+                    </a:prstGeom>
+                    <a:noFill/>
+                    <a:ln>
+                      <a:noFill/>
+                    </a:ln>
+                  </pic:spPr>
+                </pic:pic>
+              </a:graphicData>
+            </a:graphic>
+          </wp:inline>
+        </w:drawing>
+      </w:r>
+    </w:p>
+    <w:p>
+      <w:pPr>
+        <w:keepNext w:val="0"/>
+        <w:keepLines w:val="0"/>
+        <w:widowControl/>
+        <w:suppressLineNumbers w:val="0"/>
+        <w:jc w:val="left"/>
+        <w:rPr>
+          <w:rFonts w:hint="default" w:ascii="Calibri" w:hAnsi="Calibri" w:eastAsia="宋体" w:cs="Calibri"/>
+          <w:b/>
+          <w:bCs/>
+          <w:color w:val="000000"/>
+          <w:kern w:val="0"/>
+          <w:sz w:val="24"/>
+          <w:szCs w:val="24"/>
+          <w:lang w:val="en-US" w:eastAsia="zh-CN" w:bidi="ar"/>
+        </w:rPr>
+      </w:pPr>
+      <w:r>
+        <w:rPr>
+          <w:rFonts w:hint="eastAsia" w:ascii="Calibri" w:hAnsi="Calibri" w:eastAsia="宋体" w:cs="Calibri"/>
+          <w:b/>
+          <w:bCs/>
+          <w:color w:val="000000"/>
+          <w:kern w:val="0"/>
+          <w:sz w:val="24"/>
+          <w:szCs w:val="24"/>
+          <w:lang w:val="en-US" w:eastAsia="zh-CN" w:bidi="ar"/>
+        </w:rPr>
+        <w:t>Exercise 20: Merge the Lab4</w:t>
+      </w:r>
+      <w:r>
+        <w:rPr>
+          <w:rFonts w:hint="default" w:ascii="Calibri" w:hAnsi="Calibri" w:eastAsia="宋体" w:cs="Calibri"/>
+          <w:b/>
+          <w:bCs/>
+          <w:color w:val="000000"/>
+          <w:kern w:val="0"/>
+          <w:sz w:val="24"/>
+          <w:szCs w:val="24"/>
+          <w:lang w:val="en-US" w:eastAsia="zh-CN" w:bidi="ar"/>
+        </w:rPr>
+        <w:t xml:space="preserve"> branch in master branch</w:t>
+      </w:r>
+    </w:p>
+    <w:p>
+      <w:pPr>
+        <w:keepNext w:val="0"/>
+        <w:keepLines w:val="0"/>
+        <w:widowControl/>
+        <w:suppressLineNumbers w:val="0"/>
+        <w:jc w:val="left"/>
+        <w:rPr>
+          <w:rFonts w:hint="default" w:ascii="Calibri" w:hAnsi="Calibri" w:eastAsia="宋体" w:cs="Calibri"/>
+          <w:b/>
+          <w:bCs/>
+          <w:color w:val="000000"/>
+          <w:kern w:val="0"/>
+          <w:sz w:val="24"/>
+          <w:szCs w:val="24"/>
+          <w:lang w:val="en-US" w:eastAsia="zh-CN" w:bidi="ar"/>
+        </w:rPr>
+      </w:pPr>
+    </w:p>
+    <w:p>
+      <w:pPr>
+        <w:keepNext w:val="0"/>
+        <w:keepLines w:val="0"/>
+        <w:widowControl/>
+        <w:suppressLineNumbers w:val="0"/>
+        <w:jc w:val="left"/>
+      </w:pPr>
+      <w:r>
+        <w:drawing>
+          <wp:inline distT="0" distB="0" distL="114300" distR="114300">
+            <wp:extent cx="5270500" cy="3108960"/>
+            <wp:effectExtent l="0" t="0" r="6350" b="15240"/>
+            <wp:docPr id="36" name="图片 35"/>
+            <wp:cNvGraphicFramePr>
+              <a:graphicFrameLocks xmlns:a="http://schemas.openxmlformats.org/drawingml/2006/main" noChangeAspect="1"/>
+            </wp:cNvGraphicFramePr>
+            <a:graphic xmlns:a="http://schemas.openxmlformats.org/drawingml/2006/main">
+              <a:graphicData uri="http://schemas.openxmlformats.org/drawingml/2006/picture">
+                <pic:pic xmlns:pic="http://schemas.openxmlformats.org/drawingml/2006/picture">
+                  <pic:nvPicPr>
+                    <pic:cNvPr id="36" name="图片 35"/>
+                    <pic:cNvPicPr>
+                      <a:picLocks noChangeAspect="1"/>
+                    </pic:cNvPicPr>
+                  </pic:nvPicPr>
+                  <pic:blipFill>
+                    <a:blip r:embed="rId33"/>
+                    <a:stretch>
+                      <a:fillRect/>
+                    </a:stretch>
+                  </pic:blipFill>
+                  <pic:spPr>
+                    <a:xfrm>
+                      <a:off x="0" y="0"/>
+                      <a:ext cx="5270500" cy="3108960"/>
+                    </a:xfrm>
+                    <a:prstGeom prst="rect">
+                      <a:avLst/>
+                    </a:prstGeom>
+                    <a:noFill/>
+                    <a:ln>
+                      <a:noFill/>
+                    </a:ln>
+                  </pic:spPr>
+                </pic:pic>
+              </a:graphicData>
+            </a:graphic>
+          </wp:inline>
+        </w:drawing>
+      </w:r>
+    </w:p>
+    <w:p>
+      <w:pPr>
+        <w:keepNext w:val="0"/>
+        <w:keepLines w:val="0"/>
+        <w:widowControl/>
+        <w:suppressLineNumbers w:val="0"/>
+        <w:jc w:val="left"/>
+        <w:rPr>
+          <w:rFonts w:hint="default"/>
+          <w:lang w:val="en-US" w:eastAsia="zh-CN"/>
+        </w:rPr>
       </w:pPr>
       <w:bookmarkStart w:id="0" w:name="_GoBack"/>
       <w:bookmarkEnd w:id="0"/>
+    </w:p>
+    <w:p>
+      <w:pPr>
+        <w:keepNext w:val="0"/>
+        <w:keepLines w:val="0"/>
+        <w:widowControl/>
+        <w:suppressLineNumbers w:val="0"/>
+        <w:jc w:val="left"/>
+      </w:pPr>
+      <w:r>
+        <w:rPr>
+          <w:rFonts w:hint="eastAsia" w:ascii="Calibri" w:hAnsi="Calibri" w:eastAsia="宋体" w:cs="Calibri"/>
+          <w:b/>
+          <w:bCs/>
+          <w:color w:val="000000"/>
+          <w:kern w:val="0"/>
+          <w:sz w:val="24"/>
+          <w:szCs w:val="24"/>
+          <w:lang w:val="en-US" w:eastAsia="zh-CN" w:bidi="ar"/>
+        </w:rPr>
+        <w:t>Exercise 21: Update the Remote Repository and delete branch (from local and remote)</w:t>
+      </w:r>
+    </w:p>
+    <w:p>
+      <w:pPr>
+        <w:keepNext w:val="0"/>
+        <w:keepLines w:val="0"/>
+        <w:widowControl/>
+        <w:suppressLineNumbers w:val="0"/>
+        <w:jc w:val="left"/>
+        <w:rPr>
+          <w:rFonts w:hint="default" w:ascii="Calibri" w:hAnsi="Calibri" w:eastAsia="宋体" w:cs="Calibri"/>
+          <w:b/>
+          <w:bCs/>
+          <w:color w:val="000000"/>
+          <w:kern w:val="0"/>
+          <w:sz w:val="24"/>
+          <w:szCs w:val="24"/>
+          <w:lang w:val="en-US" w:eastAsia="zh-CN" w:bidi="ar"/>
+        </w:rPr>
+      </w:pPr>
+    </w:p>
+    <w:p>
+      <w:pPr>
+        <w:bidi w:val="0"/>
+        <w:rPr>
+          <w:rFonts w:hint="eastAsia"/>
+          <w:lang w:val="en-US" w:eastAsia="zh-CN"/>
+        </w:rPr>
+      </w:pPr>
+    </w:p>
+    <w:p>
+      <w:pPr>
+        <w:bidi w:val="0"/>
+        <w:rPr>
+          <w:rFonts w:hint="default"/>
+          <w:lang w:val="en-US" w:eastAsia="zh-CN"/>
+        </w:rPr>
+      </w:pPr>
+      <w:r>
+        <w:drawing>
+          <wp:inline distT="0" distB="0" distL="114300" distR="114300">
+            <wp:extent cx="5272405" cy="3078480"/>
+            <wp:effectExtent l="0" t="0" r="4445" b="7620"/>
+            <wp:docPr id="34" name="图片 33"/>
+            <wp:cNvGraphicFramePr>
+              <a:graphicFrameLocks xmlns:a="http://schemas.openxmlformats.org/drawingml/2006/main" noChangeAspect="1"/>
+            </wp:cNvGraphicFramePr>
+            <a:graphic xmlns:a="http://schemas.openxmlformats.org/drawingml/2006/main">
+              <a:graphicData uri="http://schemas.openxmlformats.org/drawingml/2006/picture">
+                <pic:pic xmlns:pic="http://schemas.openxmlformats.org/drawingml/2006/picture">
+                  <pic:nvPicPr>
+                    <pic:cNvPr id="34" name="图片 33"/>
+                    <pic:cNvPicPr>
+                      <a:picLocks noChangeAspect="1"/>
+                    </pic:cNvPicPr>
+                  </pic:nvPicPr>
+                  <pic:blipFill>
+                    <a:blip r:embed="rId34"/>
+                    <a:stretch>
+                      <a:fillRect/>
+                    </a:stretch>
+                  </pic:blipFill>
+                  <pic:spPr>
+                    <a:xfrm>
+                      <a:off x="0" y="0"/>
+                      <a:ext cx="5272405" cy="3078480"/>
+                    </a:xfrm>
+                    <a:prstGeom prst="rect">
+                      <a:avLst/>
+                    </a:prstGeom>
+                    <a:noFill/>
+                    <a:ln>
+                      <a:noFill/>
+                    </a:ln>
+                  </pic:spPr>
+                </pic:pic>
+              </a:graphicData>
+            </a:graphic>
+          </wp:inline>
+        </w:drawing>
+      </w:r>
     </w:p>
     <w:sectPr>
       <w:pgSz w:w="11906" w:h="16838"/>
@@ -211,7 +2945,7 @@
   <w:docDefaults>
     <w:rPrDefault>
       <w:rPr>
-        <w:rFonts w:asciiTheme="minorHAnsi" w:hAnsiTheme="minorHAnsi" w:eastAsiaTheme="minorEastAsia" w:cstheme="minorBidi"/>
+        <w:rFonts w:ascii="Times New Roman" w:hAnsi="Times New Roman" w:eastAsia="宋体" w:cs="Times New Roman"/>
       </w:rPr>
     </w:rPrDefault>
     <w:pPrDefault/>
@@ -320,7 +3054,7 @@
     <w:lsdException w:unhideWhenUsed="0" w:uiPriority="0" w:semiHidden="0" w:name="HTML Sample"/>
     <w:lsdException w:unhideWhenUsed="0" w:uiPriority="0" w:semiHidden="0" w:name="HTML Typewriter"/>
     <w:lsdException w:unhideWhenUsed="0" w:uiPriority="0" w:semiHidden="0" w:name="HTML Variable"/>
-    <w:lsdException w:unhideWhenUsed="0" w:uiPriority="0" w:name="Normal Table"/>
+    <w:lsdException w:qFormat="1" w:unhideWhenUsed="0" w:uiPriority="0" w:name="Normal Table"/>
     <w:lsdException w:unhideWhenUsed="0" w:uiPriority="0" w:semiHidden="0" w:name="annotation subject"/>
     <w:lsdException w:unhideWhenUsed="0" w:uiPriority="0" w:semiHidden="0" w:name="Table Simple 1"/>
     <w:lsdException w:unhideWhenUsed="0" w:uiPriority="0" w:semiHidden="0" w:name="Table Simple 2"/>
@@ -365,7 +3099,7 @@
     <w:lsdException w:unhideWhenUsed="0" w:uiPriority="0" w:semiHidden="0" w:name="Table Web 2"/>
     <w:lsdException w:unhideWhenUsed="0" w:uiPriority="0" w:semiHidden="0" w:name="Table Web 3"/>
     <w:lsdException w:unhideWhenUsed="0" w:uiPriority="0" w:semiHidden="0" w:name="Balloon Text"/>
-    <w:lsdException w:unhideWhenUsed="0" w:uiPriority="0" w:semiHidden="0" w:name="Table Grid"/>
+    <w:lsdException w:qFormat="1" w:unhideWhenUsed="0" w:uiPriority="0" w:semiHidden="0" w:name="Table Grid"/>
     <w:lsdException w:unhideWhenUsed="0" w:uiPriority="0" w:semiHidden="0" w:name="Table Theme"/>
     <w:lsdException w:unhideWhenUsed="0" w:uiPriority="60" w:semiHidden="0" w:name="Light Shading"/>
     <w:lsdException w:unhideWhenUsed="0" w:uiPriority="61" w:semiHidden="0" w:name="Light List"/>
@@ -492,6 +3226,7 @@
     <w:name w:val="Normal Table"/>
     <w:autoRedefine/>
     <w:semiHidden/>
+    <w:qFormat/>
     <w:uiPriority w:val="0"/>
     <w:tblPr>
       <w:tblCellMar>
@@ -505,6 +3240,7 @@
   <w:style w:type="table" w:styleId="3">
     <w:name w:val="Table Grid"/>
     <w:basedOn w:val="2"/>
+    <w:qFormat/>
     <w:uiPriority w:val="0"/>
     <w:pPr>
       <w:widowControl w:val="0"/>

</xml_diff>